<commit_message>
fix: doc student 5
</commit_message>
<xml_diff>
--- a/reports/Student #5/05 - Requirements - Student #5.docx
+++ b/reports/Student #5/05 - Requirements - Student #5.docx
@@ -4,7 +4,7 @@
   <w:body>
     <w:p>
       <w:pPr>
-        <w:pStyle w:val="Heading1"/>
+        <w:pStyle w:val="Ttulo1"/>
         <w:spacing w:before="0"/>
         <w:rPr>
           <w:rFonts w:cstheme="majorHAnsi"/>
@@ -94,7 +94,7 @@
           </w:tcPr>
           <w:p>
             <w:pPr>
-              <w:pStyle w:val="NoSpacing"/>
+              <w:pStyle w:val="Sinespaciado"/>
               <w:rPr>
                 <w:rFonts w:asciiTheme="majorHAnsi" w:hAnsiTheme="majorHAnsi" w:cstheme="majorHAnsi"/>
               </w:rPr>
@@ -144,7 +144,19 @@
                   <w:rPr>
                     <w:rFonts w:asciiTheme="majorHAnsi" w:hAnsiTheme="majorHAnsi" w:cstheme="majorHAnsi"/>
                   </w:rPr>
-                  <w:t xml:space="preserve"> CX.YYY  </w:t>
+                  <w:t xml:space="preserve"> </w:t>
+                </w:r>
+                <w:r>
+                  <w:rPr>
+                    <w:rFonts w:asciiTheme="majorHAnsi" w:hAnsiTheme="majorHAnsi" w:cstheme="majorHAnsi"/>
+                  </w:rPr>
+                  <w:t>C1.050</w:t>
+                </w:r>
+                <w:r>
+                  <w:rPr>
+                    <w:rFonts w:asciiTheme="majorHAnsi" w:hAnsiTheme="majorHAnsi" w:cstheme="majorHAnsi"/>
+                  </w:rPr>
+                  <w:t xml:space="preserve">  </w:t>
                 </w:r>
               </w:sdtContent>
             </w:sdt>
@@ -165,7 +177,7 @@
           </w:tcPr>
           <w:p>
             <w:pPr>
-              <w:pStyle w:val="NoSpacing"/>
+              <w:pStyle w:val="Sinespaciado"/>
               <w:rPr>
                 <w:rFonts w:asciiTheme="majorHAnsi" w:hAnsiTheme="majorHAnsi" w:cstheme="majorBidi"/>
               </w:rPr>
@@ -210,7 +222,7 @@
                   <w:rPr>
                     <w:rFonts w:asciiTheme="majorHAnsi" w:hAnsiTheme="majorHAnsi" w:cstheme="majorBidi"/>
                   </w:rPr>
-                  <w:t xml:space="preserve"> https://github.com/xxxx</w:t>
+                  <w:t xml:space="preserve"> https://github.com/users/Cristinafernandezchica/projects/</w:t>
                 </w:r>
               </w:sdtContent>
             </w:sdt>
@@ -251,7 +263,7 @@
           </w:p>
           <w:p>
             <w:pPr>
-              <w:pStyle w:val="NoSpacing"/>
+              <w:pStyle w:val="Sinespaciado"/>
               <w:rPr>
                 <w:rFonts w:asciiTheme="majorHAnsi" w:hAnsiTheme="majorHAnsi" w:cstheme="majorBidi"/>
                 <w:b/>
@@ -283,41 +295,13 @@
               <w:rPr>
                 <w:rFonts w:asciiTheme="majorHAnsi" w:hAnsiTheme="majorHAnsi" w:cstheme="majorBidi"/>
               </w:rPr>
-              <w:t xml:space="preserve">Masked </w:t>
+              <w:t>****2811S</w:t>
             </w:r>
-            <w:sdt>
-              <w:sdtPr>
-                <w:rPr>
-                  <w:rFonts w:asciiTheme="majorHAnsi" w:hAnsiTheme="majorHAnsi" w:cstheme="majorBidi"/>
-                </w:rPr>
-                <w:tag w:val="ID2"/>
-                <w:id w:val="-1276937016"/>
-                <w:placeholder>
-                  <w:docPart w:val="00254F08DB6849A1BD1128D7FEB50778"/>
-                </w:placeholder>
-                <w15:appearance w15:val="hidden"/>
-                <w:text/>
-              </w:sdtPr>
-              <w:sdtContent>
-                <w:r>
-                  <w:rPr>
-                    <w:rFonts w:asciiTheme="majorHAnsi" w:hAnsiTheme="majorHAnsi" w:cstheme="majorBidi"/>
-                  </w:rPr>
-                  <w:t xml:space="preserve">ID </w:t>
-                </w:r>
-                <w:r>
-                  <w:rPr>
-                    <w:rFonts w:asciiTheme="majorHAnsi" w:hAnsiTheme="majorHAnsi" w:cstheme="majorBidi"/>
-                  </w:rPr>
-                  <w:t>number</w:t>
-                </w:r>
-              </w:sdtContent>
-            </w:sdt>
           </w:p>
           <w:permEnd w:id="1490430286"/>
           <w:p>
             <w:pPr>
-              <w:pStyle w:val="NoSpacing"/>
+              <w:pStyle w:val="Sinespaciado"/>
               <w:rPr>
                 <w:rFonts w:asciiTheme="majorHAnsi" w:hAnsiTheme="majorHAnsi" w:cstheme="majorHAnsi"/>
                 <w:b/>
@@ -363,7 +347,19 @@
                   <w:rPr>
                     <w:rFonts w:asciiTheme="majorHAnsi" w:hAnsiTheme="majorHAnsi" w:cstheme="majorHAnsi"/>
                   </w:rPr>
-                  <w:t xml:space="preserve"> uvus  </w:t>
+                  <w:t xml:space="preserve"> </w:t>
+                </w:r>
+                <w:r>
+                  <w:rPr>
+                    <w:rFonts w:asciiTheme="majorHAnsi" w:hAnsiTheme="majorHAnsi" w:cstheme="majorHAnsi"/>
+                  </w:rPr>
+                  <w:t>pxt3852</w:t>
+                </w:r>
+                <w:r>
+                  <w:rPr>
+                    <w:rFonts w:asciiTheme="majorHAnsi" w:hAnsiTheme="majorHAnsi" w:cstheme="majorHAnsi"/>
+                  </w:rPr>
+                  <w:t xml:space="preserve"> </w:t>
                 </w:r>
               </w:sdtContent>
             </w:sdt>
@@ -371,7 +367,7 @@
           </w:p>
           <w:p>
             <w:pPr>
-              <w:pStyle w:val="NoSpacing"/>
+              <w:pStyle w:val="Sinespaciado"/>
               <w:rPr>
                 <w:rFonts w:asciiTheme="majorHAnsi" w:hAnsiTheme="majorHAnsi" w:cstheme="majorHAnsi"/>
               </w:rPr>
@@ -415,7 +411,31 @@
                   <w:rPr>
                     <w:rFonts w:asciiTheme="majorHAnsi" w:hAnsiTheme="majorHAnsi" w:cstheme="majorHAnsi"/>
                   </w:rPr>
-                  <w:t xml:space="preserve"> Surnames, Name  </w:t>
+                  <w:t xml:space="preserve"> </w:t>
+                </w:r>
+                <w:r>
+                  <w:rPr>
+                    <w:rFonts w:asciiTheme="majorHAnsi" w:hAnsiTheme="majorHAnsi" w:cstheme="majorHAnsi"/>
+                  </w:rPr>
+                  <w:t>Chavez Malave</w:t>
+                </w:r>
+                <w:r>
+                  <w:rPr>
+                    <w:rFonts w:asciiTheme="majorHAnsi" w:hAnsiTheme="majorHAnsi" w:cstheme="majorHAnsi"/>
+                  </w:rPr>
+                  <w:t xml:space="preserve">, </w:t>
+                </w:r>
+                <w:r>
+                  <w:rPr>
+                    <w:rFonts w:asciiTheme="majorHAnsi" w:hAnsiTheme="majorHAnsi" w:cstheme="majorHAnsi"/>
+                  </w:rPr>
+                  <w:t>Luis Emmanuel</w:t>
+                </w:r>
+                <w:r>
+                  <w:rPr>
+                    <w:rFonts w:asciiTheme="majorHAnsi" w:hAnsiTheme="majorHAnsi" w:cstheme="majorHAnsi"/>
+                  </w:rPr>
+                  <w:t xml:space="preserve">  </w:t>
                 </w:r>
               </w:sdtContent>
             </w:sdt>
@@ -423,7 +443,7 @@
           </w:p>
           <w:p>
             <w:pPr>
-              <w:pStyle w:val="NoSpacing"/>
+              <w:pStyle w:val="Sinespaciado"/>
               <w:rPr>
                 <w:rFonts w:asciiTheme="majorHAnsi" w:hAnsiTheme="majorHAnsi" w:cstheme="majorHAnsi"/>
               </w:rPr>
@@ -467,7 +487,35 @@
                   <w:rPr>
                     <w:rFonts w:asciiTheme="majorHAnsi" w:hAnsiTheme="majorHAnsi" w:cstheme="majorHAnsi"/>
                   </w:rPr>
-                  <w:t xml:space="preserve"> role1, role2, role3  </w:t>
+                  <w:t xml:space="preserve"> </w:t>
+                </w:r>
+                <w:proofErr w:type="spellStart"/>
+                <w:r>
+                  <w:rPr>
+                    <w:rFonts w:asciiTheme="majorHAnsi" w:hAnsiTheme="majorHAnsi" w:cstheme="majorHAnsi"/>
+                  </w:rPr>
+                  <w:t>Desarrollador</w:t>
+                </w:r>
+                <w:proofErr w:type="spellEnd"/>
+                <w:r>
+                  <w:rPr>
+                    <w:rFonts w:asciiTheme="majorHAnsi" w:hAnsiTheme="majorHAnsi" w:cstheme="majorHAnsi"/>
+                  </w:rPr>
+                  <w:t xml:space="preserve">, Tester, </w:t>
+                </w:r>
+                <w:proofErr w:type="spellStart"/>
+                <w:r>
+                  <w:rPr>
+                    <w:rFonts w:asciiTheme="majorHAnsi" w:hAnsiTheme="majorHAnsi" w:cstheme="majorHAnsi"/>
+                  </w:rPr>
+                  <w:t>Analista</w:t>
+                </w:r>
+                <w:proofErr w:type="spellEnd"/>
+                <w:r>
+                  <w:rPr>
+                    <w:rFonts w:asciiTheme="majorHAnsi" w:hAnsiTheme="majorHAnsi" w:cstheme="majorHAnsi"/>
+                  </w:rPr>
+                  <w:t xml:space="preserve">  </w:t>
                 </w:r>
               </w:sdtContent>
             </w:sdt>
@@ -488,7 +536,7 @@
           </w:tcPr>
           <w:p>
             <w:pPr>
-              <w:pStyle w:val="NoSpacing"/>
+              <w:pStyle w:val="Sinespaciado"/>
               <w:rPr>
                 <w:rFonts w:asciiTheme="majorHAnsi" w:hAnsiTheme="majorHAnsi" w:cstheme="majorHAnsi"/>
               </w:rPr>
@@ -538,7 +586,57 @@
                   <w:rPr>
                     <w:rFonts w:asciiTheme="majorHAnsi" w:hAnsiTheme="majorHAnsi" w:cstheme="majorHAnsi"/>
                   </w:rPr>
-                  <w:t xml:space="preserve"> place month day, year </w:t>
+                  <w:t xml:space="preserve"> </w:t>
+                </w:r>
+                <w:r>
+                  <w:rPr>
+                    <w:rFonts w:asciiTheme="majorHAnsi" w:hAnsiTheme="majorHAnsi" w:cstheme="majorHAnsi"/>
+                  </w:rPr>
+                  <w:t>Sevilla</w:t>
+                </w:r>
+                <w:r>
+                  <w:rPr>
+                    <w:rFonts w:asciiTheme="majorHAnsi" w:hAnsiTheme="majorHAnsi" w:cstheme="majorHAnsi"/>
+                  </w:rPr>
+                  <w:t xml:space="preserve"> </w:t>
+                </w:r>
+                <w:proofErr w:type="spellStart"/>
+                <w:r>
+                  <w:rPr>
+                    <w:rFonts w:asciiTheme="majorHAnsi" w:hAnsiTheme="majorHAnsi" w:cstheme="majorHAnsi"/>
+                  </w:rPr>
+                  <w:t>febrero</w:t>
+                </w:r>
+                <w:proofErr w:type="spellEnd"/>
+                <w:r>
+                  <w:rPr>
+                    <w:rFonts w:asciiTheme="majorHAnsi" w:hAnsiTheme="majorHAnsi" w:cstheme="majorHAnsi"/>
+                  </w:rPr>
+                  <w:t xml:space="preserve"> </w:t>
+                </w:r>
+                <w:r>
+                  <w:rPr>
+                    <w:rFonts w:asciiTheme="majorHAnsi" w:hAnsiTheme="majorHAnsi" w:cstheme="majorHAnsi"/>
+                  </w:rPr>
+                  <w:t>20</w:t>
+                </w:r>
+                <w:r>
+                  <w:rPr>
+                    <w:rFonts w:asciiTheme="majorHAnsi" w:hAnsiTheme="majorHAnsi" w:cstheme="majorHAnsi"/>
+                  </w:rPr>
+                  <w:t xml:space="preserve">, </w:t>
+                </w:r>
+                <w:r>
+                  <w:rPr>
+                    <w:rFonts w:asciiTheme="majorHAnsi" w:hAnsiTheme="majorHAnsi" w:cstheme="majorHAnsi"/>
+                  </w:rPr>
+                  <w:t>2023</w:t>
+                </w:r>
+                <w:r>
+                  <w:rPr>
+                    <w:rFonts w:asciiTheme="majorHAnsi" w:hAnsiTheme="majorHAnsi" w:cstheme="majorHAnsi"/>
+                  </w:rPr>
+                  <w:t xml:space="preserve"> </w:t>
                 </w:r>
               </w:sdtContent>
             </w:sdt>
@@ -549,7 +647,7 @@
     </w:tbl>
     <w:p>
       <w:pPr>
-        <w:pStyle w:val="Heading1"/>
+        <w:pStyle w:val="Ttulo1"/>
         <w:spacing w:before="0"/>
         <w:rPr>
           <w:rFonts w:cstheme="majorHAnsi"/>
@@ -583,7 +681,7 @@
     </w:p>
     <w:p>
       <w:pPr>
-        <w:pStyle w:val="Heading2"/>
+        <w:pStyle w:val="Ttulo2"/>
         <w:rPr>
           <w:rFonts w:cstheme="majorHAnsi"/>
         </w:rPr>
@@ -613,7 +711,7 @@
     </w:p>
     <w:p>
       <w:pPr>
-        <w:pStyle w:val="Heading2"/>
+        <w:pStyle w:val="Ttulo2"/>
         <w:rPr>
           <w:rFonts w:cstheme="majorHAnsi"/>
         </w:rPr>
@@ -766,6 +864,9 @@
           <w:r>
             <w:t xml:space="preserve">   </w:t>
           </w:r>
+          <w:r>
+            <w:t>x</w:t>
+          </w:r>
         </w:sdtContent>
       </w:sdt>
       <w:r>
@@ -778,7 +879,7 @@
     </w:p>
     <w:p>
       <w:pPr>
-        <w:pStyle w:val="Heading2"/>
+        <w:pStyle w:val="Ttulo2"/>
         <w:rPr>
           <w:rFonts w:cstheme="majorHAnsi"/>
         </w:rPr>
@@ -805,7 +906,7 @@
     </w:p>
     <w:p>
       <w:pPr>
-        <w:pStyle w:val="Heading2"/>
+        <w:pStyle w:val="Ttulo2"/>
         <w:rPr>
           <w:rFonts w:cstheme="majorHAnsi"/>
         </w:rPr>
@@ -832,7 +933,7 @@
     </w:p>
     <w:p>
       <w:pPr>
-        <w:pStyle w:val="Heading2"/>
+        <w:pStyle w:val="Ttulo2"/>
         <w:rPr>
           <w:rFonts w:cstheme="majorHAnsi"/>
         </w:rPr>
@@ -874,6 +975,9 @@
           <w:r>
             <w:t xml:space="preserve">    </w:t>
           </w:r>
+          <w:r>
+            <w:t>x</w:t>
+          </w:r>
         </w:sdtContent>
       </w:sdt>
       <w:permEnd w:id="244456920"/>
@@ -942,7 +1046,7 @@
     </w:p>
     <w:p>
       <w:pPr>
-        <w:pStyle w:val="Heading1"/>
+        <w:pStyle w:val="Ttulo1"/>
         <w:tabs>
           <w:tab w:val="left" w:pos="284"/>
         </w:tabs>
@@ -981,7 +1085,7 @@
     </w:p>
     <w:p>
       <w:pPr>
-        <w:pStyle w:val="Heading2"/>
+        <w:pStyle w:val="Ttulo2"/>
         <w:rPr>
           <w:rFonts w:cstheme="majorHAnsi"/>
           <w:lang w:val="en-US"/>
@@ -1291,7 +1395,7 @@
       </w:r>
       <w:r>
         <w:rPr>
-          <w:rStyle w:val="Strong"/>
+          <w:rStyle w:val="Textoennegrita"/>
         </w:rPr>
         <w:t>estimated cost</w:t>
       </w:r>
@@ -1492,7 +1596,7 @@
     </w:p>
     <w:p>
       <w:pPr>
-        <w:pStyle w:val="Heading2"/>
+        <w:pStyle w:val="Ttulo2"/>
         <w:rPr>
           <w:rFonts w:cstheme="majorHAnsi"/>
         </w:rPr>
@@ -1522,7 +1626,7 @@
     </w:p>
     <w:p>
       <w:pPr>
-        <w:pStyle w:val="Heading2"/>
+        <w:pStyle w:val="Ttulo2"/>
         <w:rPr>
           <w:rFonts w:cstheme="majorHAnsi"/>
         </w:rPr>
@@ -1582,7 +1686,7 @@
     </w:p>
     <w:p>
       <w:pPr>
-        <w:pStyle w:val="Heading2"/>
+        <w:pStyle w:val="Ttulo2"/>
         <w:rPr>
           <w:rFonts w:cstheme="majorHAnsi"/>
         </w:rPr>
@@ -1721,7 +1825,7 @@
     </w:p>
     <w:p>
       <w:pPr>
-        <w:pStyle w:val="Heading2"/>
+        <w:pStyle w:val="Ttulo2"/>
         <w:rPr>
           <w:rFonts w:cstheme="majorHAnsi"/>
         </w:rPr>
@@ -1782,7 +1886,7 @@
     </w:p>
     <w:p>
       <w:pPr>
-        <w:pStyle w:val="Heading1"/>
+        <w:pStyle w:val="Ttulo1"/>
         <w:pBdr>
           <w:top w:val="single" w:sz="8" w:space="1" w:color="auto"/>
           <w:left w:val="single" w:sz="8" w:space="4" w:color="auto"/>
@@ -1825,7 +1929,7 @@
     </w:p>
     <w:p>
       <w:pPr>
-        <w:pStyle w:val="Heading2"/>
+        <w:pStyle w:val="Ttulo2"/>
         <w:rPr>
           <w:rFonts w:cstheme="majorHAnsi"/>
         </w:rPr>
@@ -1855,7 +1959,7 @@
     </w:p>
     <w:p>
       <w:pPr>
-        <w:pStyle w:val="Heading2"/>
+        <w:pStyle w:val="Ttulo2"/>
         <w:rPr>
           <w:rFonts w:cstheme="majorHAnsi"/>
         </w:rPr>
@@ -2123,7 +2227,7 @@
     </w:p>
     <w:p>
       <w:pPr>
-        <w:pStyle w:val="Heading2"/>
+        <w:pStyle w:val="Ttulo2"/>
         <w:rPr>
           <w:rFonts w:cstheme="majorHAnsi"/>
         </w:rPr>
@@ -2153,7 +2257,7 @@
     </w:p>
     <w:p>
       <w:pPr>
-        <w:pStyle w:val="Heading2"/>
+        <w:pStyle w:val="Ttulo2"/>
         <w:rPr>
           <w:rFonts w:cstheme="majorHAnsi"/>
         </w:rPr>
@@ -2180,7 +2284,7 @@
     </w:p>
     <w:p>
       <w:pPr>
-        <w:pStyle w:val="Heading2"/>
+        <w:pStyle w:val="Ttulo2"/>
         <w:rPr>
           <w:rFonts w:cstheme="majorHAnsi"/>
         </w:rPr>
@@ -2234,7 +2338,7 @@
     </w:p>
     <w:p>
       <w:pPr>
-        <w:pStyle w:val="Heading1"/>
+        <w:pStyle w:val="Ttulo1"/>
         <w:tabs>
           <w:tab w:val="left" w:pos="284"/>
         </w:tabs>
@@ -2271,7 +2375,7 @@
     </w:p>
     <w:p>
       <w:pPr>
-        <w:pStyle w:val="Heading2"/>
+        <w:pStyle w:val="Ttulo2"/>
         <w:rPr>
           <w:rFonts w:cstheme="majorHAnsi"/>
         </w:rPr>
@@ -2322,7 +2426,7 @@
     </w:p>
     <w:p>
       <w:pPr>
-        <w:pStyle w:val="Heading2"/>
+        <w:pStyle w:val="Ttulo2"/>
         <w:rPr>
           <w:rFonts w:cstheme="majorHAnsi"/>
         </w:rPr>
@@ -2349,7 +2453,7 @@
     </w:p>
     <w:p>
       <w:pPr>
-        <w:pStyle w:val="Heading2"/>
+        <w:pStyle w:val="Ttulo2"/>
         <w:rPr>
           <w:rFonts w:cstheme="majorHAnsi"/>
         </w:rPr>
@@ -2371,7 +2475,7 @@
     </w:p>
     <w:p>
       <w:pPr>
-        <w:pStyle w:val="Heading2"/>
+        <w:pStyle w:val="Ttulo2"/>
         <w:rPr>
           <w:rFonts w:cstheme="majorHAnsi"/>
         </w:rPr>
@@ -2430,7 +2534,7 @@
     </w:p>
     <w:p>
       <w:pPr>
-        <w:pStyle w:val="Heading2"/>
+        <w:pStyle w:val="Ttulo2"/>
         <w:rPr>
           <w:rFonts w:cstheme="majorHAnsi"/>
         </w:rPr>
@@ -2533,7 +2637,7 @@
     </w:p>
     <w:p>
       <w:pPr>
-        <w:pStyle w:val="Heading1"/>
+        <w:pStyle w:val="Ttulo1"/>
         <w:spacing w:before="0"/>
         <w:rPr>
           <w:rFonts w:cstheme="majorHAnsi"/>
@@ -2567,7 +2671,7 @@
     </w:p>
     <w:p>
       <w:pPr>
-        <w:pStyle w:val="Heading2"/>
+        <w:pStyle w:val="Ttulo2"/>
         <w:rPr>
           <w:rFonts w:cstheme="majorHAnsi"/>
         </w:rPr>
@@ -2597,7 +2701,7 @@
     </w:p>
     <w:p>
       <w:pPr>
-        <w:pStyle w:val="Heading2"/>
+        <w:pStyle w:val="Ttulo2"/>
         <w:rPr>
           <w:rFonts w:cstheme="majorHAnsi"/>
         </w:rPr>
@@ -2624,7 +2728,7 @@
     </w:p>
     <w:p>
       <w:pPr>
-        <w:pStyle w:val="Heading2"/>
+        <w:pStyle w:val="Ttulo2"/>
         <w:rPr>
           <w:rFonts w:cstheme="majorHAnsi"/>
         </w:rPr>
@@ -2651,7 +2755,7 @@
     </w:p>
     <w:p>
       <w:pPr>
-        <w:pStyle w:val="Heading2"/>
+        <w:pStyle w:val="Ttulo2"/>
         <w:rPr>
           <w:rFonts w:cstheme="majorHAnsi"/>
         </w:rPr>
@@ -2678,7 +2782,7 @@
     </w:p>
     <w:p>
       <w:pPr>
-        <w:pStyle w:val="Heading2"/>
+        <w:pStyle w:val="Ttulo2"/>
         <w:rPr>
           <w:rFonts w:cstheme="majorHAnsi"/>
         </w:rPr>
@@ -2750,7 +2854,7 @@
     </w:p>
     <w:p>
       <w:pPr>
-        <w:pStyle w:val="Heading1"/>
+        <w:pStyle w:val="Ttulo1"/>
         <w:tabs>
           <w:tab w:val="left" w:pos="284"/>
         </w:tabs>
@@ -2791,7 +2895,7 @@
     </w:p>
     <w:p>
       <w:pPr>
-        <w:pStyle w:val="Heading2"/>
+        <w:pStyle w:val="Ttulo2"/>
         <w:rPr>
           <w:rFonts w:cstheme="majorHAnsi"/>
           <w:lang w:val="en-US"/>
@@ -2988,7 +3092,7 @@
     </w:p>
     <w:p>
       <w:pPr>
-        <w:pStyle w:val="Heading2"/>
+        <w:pStyle w:val="Ttulo2"/>
         <w:rPr>
           <w:rFonts w:cstheme="majorHAnsi"/>
         </w:rPr>
@@ -3018,7 +3122,7 @@
     </w:p>
     <w:p>
       <w:pPr>
-        <w:pStyle w:val="Heading2"/>
+        <w:pStyle w:val="Ttulo2"/>
         <w:rPr>
           <w:rFonts w:cstheme="majorHAnsi"/>
         </w:rPr>
@@ -3048,7 +3152,7 @@
     </w:p>
     <w:p>
       <w:pPr>
-        <w:pStyle w:val="Heading2"/>
+        <w:pStyle w:val="Ttulo2"/>
         <w:rPr>
           <w:rFonts w:cstheme="majorHAnsi"/>
         </w:rPr>
@@ -3075,7 +3179,7 @@
     </w:p>
     <w:p>
       <w:pPr>
-        <w:pStyle w:val="Heading2"/>
+        <w:pStyle w:val="Ttulo2"/>
         <w:rPr>
           <w:rFonts w:cstheme="majorHAnsi"/>
         </w:rPr>
@@ -3123,7 +3227,7 @@
     </w:p>
     <w:p>
       <w:pPr>
-        <w:pStyle w:val="Heading1"/>
+        <w:pStyle w:val="Ttulo1"/>
         <w:pBdr>
           <w:top w:val="single" w:sz="8" w:space="1" w:color="auto"/>
           <w:left w:val="single" w:sz="8" w:space="4" w:color="auto"/>
@@ -3166,7 +3270,7 @@
     </w:p>
     <w:p>
       <w:pPr>
-        <w:pStyle w:val="Heading2"/>
+        <w:pStyle w:val="Ttulo2"/>
         <w:rPr>
           <w:rFonts w:cstheme="majorHAnsi"/>
         </w:rPr>
@@ -3196,7 +3300,7 @@
     </w:p>
     <w:p>
       <w:pPr>
-        <w:pStyle w:val="Heading2"/>
+        <w:pStyle w:val="Ttulo2"/>
         <w:rPr>
           <w:rFonts w:cstheme="majorHAnsi"/>
         </w:rPr>
@@ -3472,7 +3576,7 @@
     </w:p>
     <w:p>
       <w:pPr>
-        <w:pStyle w:val="Heading2"/>
+        <w:pStyle w:val="Ttulo2"/>
         <w:rPr>
           <w:rFonts w:cstheme="majorHAnsi"/>
         </w:rPr>
@@ -3502,7 +3606,7 @@
     </w:p>
     <w:p>
       <w:pPr>
-        <w:pStyle w:val="Heading2"/>
+        <w:pStyle w:val="Ttulo2"/>
         <w:rPr>
           <w:rFonts w:cstheme="majorHAnsi"/>
         </w:rPr>
@@ -3543,7 +3647,7 @@
     </w:p>
     <w:p>
       <w:pPr>
-        <w:pStyle w:val="Heading2"/>
+        <w:pStyle w:val="Ttulo2"/>
         <w:rPr>
           <w:rFonts w:cstheme="majorHAnsi"/>
         </w:rPr>
@@ -3594,7 +3698,7 @@
     </w:p>
     <w:p>
       <w:pPr>
-        <w:pStyle w:val="Heading1"/>
+        <w:pStyle w:val="Ttulo1"/>
         <w:tabs>
           <w:tab w:val="left" w:pos="284"/>
         </w:tabs>
@@ -3631,7 +3735,7 @@
     </w:p>
     <w:p>
       <w:pPr>
-        <w:pStyle w:val="Heading2"/>
+        <w:pStyle w:val="Ttulo2"/>
         <w:rPr>
           <w:rFonts w:cstheme="majorHAnsi"/>
         </w:rPr>
@@ -3658,7 +3762,7 @@
     </w:p>
     <w:p>
       <w:pPr>
-        <w:pStyle w:val="Heading2"/>
+        <w:pStyle w:val="Ttulo2"/>
         <w:rPr>
           <w:rFonts w:cstheme="majorHAnsi"/>
         </w:rPr>
@@ -3685,7 +3789,7 @@
     </w:p>
     <w:p>
       <w:pPr>
-        <w:pStyle w:val="Heading2"/>
+        <w:pStyle w:val="Ttulo2"/>
         <w:rPr>
           <w:rFonts w:cstheme="majorHAnsi"/>
         </w:rPr>
@@ -3712,7 +3816,7 @@
     </w:p>
     <w:p>
       <w:pPr>
-        <w:pStyle w:val="Heading2"/>
+        <w:pStyle w:val="Ttulo2"/>
         <w:rPr>
           <w:rFonts w:cstheme="majorHAnsi"/>
         </w:rPr>
@@ -3766,7 +3870,7 @@
     </w:p>
     <w:p>
       <w:pPr>
-        <w:pStyle w:val="Heading2"/>
+        <w:pStyle w:val="Ttulo2"/>
         <w:rPr>
           <w:rFonts w:cstheme="majorHAnsi"/>
         </w:rPr>
@@ -3823,7 +3927,7 @@
     </w:p>
     <w:p>
       <w:pPr>
-        <w:pStyle w:val="Heading1"/>
+        <w:pStyle w:val="Ttulo1"/>
         <w:spacing w:before="0"/>
         <w:rPr>
           <w:rFonts w:cstheme="majorHAnsi"/>
@@ -3857,7 +3961,7 @@
     </w:p>
     <w:p>
       <w:pPr>
-        <w:pStyle w:val="Heading2"/>
+        <w:pStyle w:val="Ttulo2"/>
         <w:rPr>
           <w:rFonts w:cstheme="majorHAnsi"/>
         </w:rPr>
@@ -3887,7 +3991,7 @@
     </w:p>
     <w:p>
       <w:pPr>
-        <w:pStyle w:val="Heading2"/>
+        <w:pStyle w:val="Ttulo2"/>
         <w:rPr>
           <w:rFonts w:cstheme="majorHAnsi"/>
         </w:rPr>
@@ -3914,7 +4018,7 @@
     </w:p>
     <w:p>
       <w:pPr>
-        <w:pStyle w:val="Heading2"/>
+        <w:pStyle w:val="Ttulo2"/>
         <w:rPr>
           <w:rFonts w:cstheme="majorHAnsi"/>
         </w:rPr>
@@ -3941,7 +4045,7 @@
     </w:p>
     <w:p>
       <w:pPr>
-        <w:pStyle w:val="Heading2"/>
+        <w:pStyle w:val="Ttulo2"/>
         <w:rPr>
           <w:rFonts w:cstheme="majorHAnsi"/>
         </w:rPr>
@@ -3968,7 +4072,7 @@
     </w:p>
     <w:p>
       <w:pPr>
-        <w:pStyle w:val="Heading2"/>
+        <w:pStyle w:val="Ttulo2"/>
         <w:rPr>
           <w:rFonts w:cstheme="majorHAnsi"/>
         </w:rPr>
@@ -4102,7 +4206,7 @@
     </w:p>
     <w:p>
       <w:pPr>
-        <w:pStyle w:val="Heading1"/>
+        <w:pStyle w:val="Ttulo1"/>
         <w:tabs>
           <w:tab w:val="left" w:pos="284"/>
         </w:tabs>
@@ -4143,7 +4247,7 @@
     </w:p>
     <w:p>
       <w:pPr>
-        <w:pStyle w:val="Heading2"/>
+        <w:pStyle w:val="Ttulo2"/>
         <w:rPr>
           <w:rFonts w:cstheme="majorHAnsi"/>
           <w:lang w:val="en-US"/>
@@ -4227,7 +4331,7 @@
     </w:p>
     <w:p>
       <w:pPr>
-        <w:pStyle w:val="Heading2"/>
+        <w:pStyle w:val="Ttulo2"/>
         <w:rPr>
           <w:rFonts w:cstheme="majorHAnsi"/>
         </w:rPr>
@@ -4257,7 +4361,7 @@
     </w:p>
     <w:p>
       <w:pPr>
-        <w:pStyle w:val="Heading2"/>
+        <w:pStyle w:val="Ttulo2"/>
         <w:rPr>
           <w:rFonts w:cstheme="majorHAnsi"/>
         </w:rPr>
@@ -4287,7 +4391,7 @@
     </w:p>
     <w:p>
       <w:pPr>
-        <w:pStyle w:val="Heading2"/>
+        <w:pStyle w:val="Ttulo2"/>
         <w:rPr>
           <w:rFonts w:cstheme="majorHAnsi"/>
         </w:rPr>
@@ -4314,7 +4418,7 @@
     </w:p>
     <w:p>
       <w:pPr>
-        <w:pStyle w:val="Heading2"/>
+        <w:pStyle w:val="Ttulo2"/>
         <w:rPr>
           <w:rFonts w:cstheme="majorHAnsi"/>
         </w:rPr>
@@ -4405,7 +4509,7 @@
     </w:p>
     <w:p>
       <w:pPr>
-        <w:pStyle w:val="Heading1"/>
+        <w:pStyle w:val="Ttulo1"/>
         <w:pBdr>
           <w:top w:val="single" w:sz="8" w:space="1" w:color="auto"/>
           <w:left w:val="single" w:sz="8" w:space="4" w:color="auto"/>
@@ -4448,7 +4552,7 @@
     </w:p>
     <w:p>
       <w:pPr>
-        <w:pStyle w:val="Heading2"/>
+        <w:pStyle w:val="Ttulo2"/>
         <w:rPr>
           <w:rFonts w:cstheme="majorHAnsi"/>
         </w:rPr>
@@ -4478,7 +4582,7 @@
     </w:p>
     <w:p>
       <w:pPr>
-        <w:pStyle w:val="Heading2"/>
+        <w:pStyle w:val="Ttulo2"/>
         <w:rPr>
           <w:rFonts w:cstheme="majorHAnsi"/>
         </w:rPr>
@@ -4629,7 +4733,7 @@
     </w:p>
     <w:p>
       <w:pPr>
-        <w:pStyle w:val="Heading2"/>
+        <w:pStyle w:val="Ttulo2"/>
         <w:rPr>
           <w:rFonts w:cstheme="majorHAnsi"/>
         </w:rPr>
@@ -4659,7 +4763,7 @@
     </w:p>
     <w:p>
       <w:pPr>
-        <w:pStyle w:val="Heading2"/>
+        <w:pStyle w:val="Ttulo2"/>
         <w:rPr>
           <w:rFonts w:cstheme="majorHAnsi"/>
         </w:rPr>
@@ -4686,7 +4790,7 @@
     </w:p>
     <w:p>
       <w:pPr>
-        <w:pStyle w:val="Heading2"/>
+        <w:pStyle w:val="Ttulo2"/>
         <w:rPr>
           <w:rFonts w:cstheme="majorHAnsi"/>
         </w:rPr>
@@ -4792,7 +4896,7 @@
     </w:p>
     <w:p>
       <w:pPr>
-        <w:pStyle w:val="Heading1"/>
+        <w:pStyle w:val="Ttulo1"/>
         <w:tabs>
           <w:tab w:val="left" w:pos="284"/>
         </w:tabs>
@@ -4829,7 +4933,7 @@
     </w:p>
     <w:p>
       <w:pPr>
-        <w:pStyle w:val="Heading2"/>
+        <w:pStyle w:val="Ttulo2"/>
         <w:rPr>
           <w:rFonts w:cstheme="majorHAnsi"/>
         </w:rPr>
@@ -4856,7 +4960,7 @@
     </w:p>
     <w:p>
       <w:pPr>
-        <w:pStyle w:val="Heading2"/>
+        <w:pStyle w:val="Ttulo2"/>
         <w:rPr>
           <w:rFonts w:cstheme="majorHAnsi"/>
         </w:rPr>
@@ -4883,7 +4987,7 @@
     </w:p>
     <w:p>
       <w:pPr>
-        <w:pStyle w:val="Heading2"/>
+        <w:pStyle w:val="Ttulo2"/>
         <w:rPr>
           <w:rFonts w:cstheme="majorHAnsi"/>
         </w:rPr>
@@ -4910,7 +5014,7 @@
     </w:p>
     <w:p>
       <w:pPr>
-        <w:pStyle w:val="Heading2"/>
+        <w:pStyle w:val="Ttulo2"/>
         <w:rPr>
           <w:rFonts w:cstheme="majorHAnsi"/>
         </w:rPr>
@@ -4973,7 +5077,7 @@
     </w:p>
     <w:p>
       <w:pPr>
-        <w:pStyle w:val="Heading2"/>
+        <w:pStyle w:val="Ttulo2"/>
         <w:rPr>
           <w:rFonts w:cstheme="majorHAnsi"/>
         </w:rPr>
@@ -5077,7 +5181,7 @@
     <w:lvl w:ilvl="0">
       <w:start w:val="1"/>
       <w:numFmt w:val="decimal"/>
-      <w:pStyle w:val="ListNumber"/>
+      <w:pStyle w:val="Listaconnmeros"/>
       <w:lvlText w:val="%1."/>
       <w:lvlJc w:val="left"/>
       <w:pPr>
@@ -6177,7 +6281,7 @@
     <w:lvl w:ilvl="0" w:tplc="391EA46E">
       <w:start w:val="1"/>
       <w:numFmt w:val="decimal"/>
-      <w:pStyle w:val="ListParagraph"/>
+      <w:pStyle w:val="Prrafodelista"/>
       <w:lvlText w:val="%1)"/>
       <w:lvlJc w:val="left"/>
       <w:pPr>
@@ -7242,11 +7346,11 @@
       <w:lang w:val="en-GB"/>
     </w:rPr>
   </w:style>
-  <w:style w:type="paragraph" w:styleId="Heading1">
+  <w:style w:type="paragraph" w:styleId="Ttulo1">
     <w:name w:val="heading 1"/>
     <w:basedOn w:val="Normal"/>
     <w:next w:val="Normal"/>
-    <w:link w:val="Heading1Char"/>
+    <w:link w:val="Ttulo1Car"/>
     <w:uiPriority w:val="9"/>
     <w:qFormat/>
     <w:rsid w:val="004B0277"/>
@@ -7274,11 +7378,11 @@
       <w14:ligatures w14:val="none"/>
     </w:rPr>
   </w:style>
-  <w:style w:type="paragraph" w:styleId="Heading2">
+  <w:style w:type="paragraph" w:styleId="Ttulo2">
     <w:name w:val="heading 2"/>
     <w:basedOn w:val="Normal"/>
     <w:next w:val="Normal"/>
-    <w:link w:val="Heading2Char"/>
+    <w:link w:val="Ttulo2Car"/>
     <w:uiPriority w:val="9"/>
     <w:unhideWhenUsed/>
     <w:qFormat/>
@@ -7302,11 +7406,11 @@
       <w14:ligatures w14:val="none"/>
     </w:rPr>
   </w:style>
-  <w:style w:type="paragraph" w:styleId="Heading3">
+  <w:style w:type="paragraph" w:styleId="Ttulo3">
     <w:name w:val="heading 3"/>
     <w:basedOn w:val="Normal"/>
     <w:next w:val="Normal"/>
-    <w:link w:val="Heading3Char"/>
+    <w:link w:val="Ttulo3Car"/>
     <w:uiPriority w:val="9"/>
     <w:unhideWhenUsed/>
     <w:rsid w:val="004B0277"/>
@@ -7321,13 +7425,13 @@
       <w:color w:val="1F3763" w:themeColor="accent1" w:themeShade="7F"/>
     </w:rPr>
   </w:style>
-  <w:style w:type="character" w:default="1" w:styleId="DefaultParagraphFont">
+  <w:style w:type="character" w:default="1" w:styleId="Fuentedeprrafopredeter">
     <w:name w:val="Default Paragraph Font"/>
     <w:uiPriority w:val="1"/>
     <w:semiHidden/>
     <w:unhideWhenUsed/>
   </w:style>
-  <w:style w:type="table" w:default="1" w:styleId="TableNormal">
+  <w:style w:type="table" w:default="1" w:styleId="Tablanormal">
     <w:name w:val="Normal Table"/>
     <w:uiPriority w:val="99"/>
     <w:semiHidden/>
@@ -7342,16 +7446,16 @@
       </w:tblCellMar>
     </w:tblPr>
   </w:style>
-  <w:style w:type="numbering" w:default="1" w:styleId="NoList">
+  <w:style w:type="numbering" w:default="1" w:styleId="Sinlista">
     <w:name w:val="No List"/>
     <w:uiPriority w:val="99"/>
     <w:semiHidden/>
     <w:unhideWhenUsed/>
   </w:style>
-  <w:style w:type="character" w:customStyle="1" w:styleId="Heading1Char">
-    <w:name w:val="Heading 1 Char"/>
-    <w:basedOn w:val="DefaultParagraphFont"/>
-    <w:link w:val="Heading1"/>
+  <w:style w:type="character" w:customStyle="1" w:styleId="Ttulo1Car">
+    <w:name w:val="Título 1 Car"/>
+    <w:basedOn w:val="Fuentedeprrafopredeter"/>
+    <w:link w:val="Ttulo1"/>
     <w:uiPriority w:val="9"/>
     <w:rsid w:val="004B0277"/>
     <w:rPr>
@@ -7365,10 +7469,10 @@
       <w14:ligatures w14:val="none"/>
     </w:rPr>
   </w:style>
-  <w:style w:type="character" w:customStyle="1" w:styleId="Heading2Char">
-    <w:name w:val="Heading 2 Char"/>
-    <w:basedOn w:val="DefaultParagraphFont"/>
-    <w:link w:val="Heading2"/>
+  <w:style w:type="character" w:customStyle="1" w:styleId="Ttulo2Car">
+    <w:name w:val="Título 2 Car"/>
+    <w:basedOn w:val="Fuentedeprrafopredeter"/>
+    <w:link w:val="Ttulo2"/>
     <w:uiPriority w:val="9"/>
     <w:rsid w:val="004B0277"/>
     <w:rPr>
@@ -7382,9 +7486,9 @@
       <w14:ligatures w14:val="none"/>
     </w:rPr>
   </w:style>
-  <w:style w:type="paragraph" w:styleId="ListParagraph">
+  <w:style w:type="paragraph" w:styleId="Prrafodelista">
     <w:name w:val="List Paragraph"/>
-    <w:basedOn w:val="ListNumber"/>
+    <w:basedOn w:val="Listaconnmeros"/>
     <w:uiPriority w:val="34"/>
     <w:rsid w:val="004B0277"/>
     <w:pPr>
@@ -7403,7 +7507,7 @@
   </w:style>
   <w:style w:type="paragraph" w:customStyle="1" w:styleId="Prrafodesublista">
     <w:name w:val="Párrafo de sublista"/>
-    <w:basedOn w:val="ListParagraph"/>
+    <w:basedOn w:val="Prrafodelista"/>
     <w:qFormat/>
     <w:rsid w:val="00823C89"/>
     <w:pPr>
@@ -7413,7 +7517,7 @@
       <w:rFonts w:eastAsia="Courier New" w:cs="Courier New"/>
     </w:rPr>
   </w:style>
-  <w:style w:type="paragraph" w:styleId="NoSpacing">
+  <w:style w:type="paragraph" w:styleId="Sinespaciado">
     <w:name w:val="No Spacing"/>
     <w:uiPriority w:val="1"/>
     <w:rsid w:val="004B0277"/>
@@ -7427,9 +7531,9 @@
       <w14:ligatures w14:val="none"/>
     </w:rPr>
   </w:style>
-  <w:style w:type="character" w:styleId="CommentReference">
+  <w:style w:type="character" w:styleId="Refdecomentario">
     <w:name w:val="annotation reference"/>
-    <w:basedOn w:val="DefaultParagraphFont"/>
+    <w:basedOn w:val="Fuentedeprrafopredeter"/>
     <w:uiPriority w:val="99"/>
     <w:semiHidden/>
     <w:unhideWhenUsed/>
@@ -7439,10 +7543,10 @@
       <w:szCs w:val="16"/>
     </w:rPr>
   </w:style>
-  <w:style w:type="paragraph" w:styleId="CommentText">
+  <w:style w:type="paragraph" w:styleId="Textocomentario">
     <w:name w:val="annotation text"/>
     <w:basedOn w:val="Normal"/>
-    <w:link w:val="CommentTextChar"/>
+    <w:link w:val="TextocomentarioCar"/>
     <w:uiPriority w:val="99"/>
     <w:unhideWhenUsed/>
     <w:rsid w:val="004B0277"/>
@@ -7451,10 +7555,10 @@
       <w:szCs w:val="20"/>
     </w:rPr>
   </w:style>
-  <w:style w:type="character" w:customStyle="1" w:styleId="CommentTextChar">
-    <w:name w:val="Comment Text Char"/>
-    <w:basedOn w:val="DefaultParagraphFont"/>
-    <w:link w:val="CommentText"/>
+  <w:style w:type="character" w:customStyle="1" w:styleId="TextocomentarioCar">
+    <w:name w:val="Texto comentario Car"/>
+    <w:basedOn w:val="Fuentedeprrafopredeter"/>
+    <w:link w:val="Textocomentario"/>
     <w:uiPriority w:val="99"/>
     <w:rsid w:val="004B0277"/>
     <w:rPr>
@@ -7463,11 +7567,11 @@
       <w:lang w:val="en-GB"/>
     </w:rPr>
   </w:style>
-  <w:style w:type="paragraph" w:styleId="CommentSubject">
+  <w:style w:type="paragraph" w:styleId="Asuntodelcomentario">
     <w:name w:val="annotation subject"/>
     <w:basedOn w:val="Normal"/>
     <w:next w:val="Normal"/>
-    <w:link w:val="CommentSubjectChar"/>
+    <w:link w:val="AsuntodelcomentarioCar"/>
     <w:uiPriority w:val="99"/>
     <w:semiHidden/>
     <w:unhideWhenUsed/>
@@ -7479,10 +7583,10 @@
       <w:szCs w:val="20"/>
     </w:rPr>
   </w:style>
-  <w:style w:type="character" w:customStyle="1" w:styleId="CommentSubjectChar">
-    <w:name w:val="Comment Subject Char"/>
-    <w:basedOn w:val="DefaultParagraphFont"/>
-    <w:link w:val="CommentSubject"/>
+  <w:style w:type="character" w:customStyle="1" w:styleId="AsuntodelcomentarioCar">
+    <w:name w:val="Asunto del comentario Car"/>
+    <w:basedOn w:val="Fuentedeprrafopredeter"/>
+    <w:link w:val="Asuntodelcomentario"/>
     <w:uiPriority w:val="99"/>
     <w:semiHidden/>
     <w:rsid w:val="004B0277"/>
@@ -7494,9 +7598,9 @@
       <w:lang w:val="en-GB"/>
     </w:rPr>
   </w:style>
-  <w:style w:type="character" w:styleId="Strong">
+  <w:style w:type="character" w:styleId="Textoennegrita">
     <w:name w:val="Strong"/>
-    <w:basedOn w:val="DefaultParagraphFont"/>
+    <w:basedOn w:val="Fuentedeprrafopredeter"/>
     <w:uiPriority w:val="22"/>
     <w:qFormat/>
     <w:rsid w:val="004B0277"/>
@@ -7505,9 +7609,9 @@
       <w:bCs/>
     </w:rPr>
   </w:style>
-  <w:style w:type="character" w:styleId="Hyperlink">
+  <w:style w:type="character" w:styleId="Hipervnculo">
     <w:name w:val="Hyperlink"/>
-    <w:basedOn w:val="DefaultParagraphFont"/>
+    <w:basedOn w:val="Fuentedeprrafopredeter"/>
     <w:uiPriority w:val="99"/>
     <w:unhideWhenUsed/>
     <w:rsid w:val="004B0277"/>
@@ -7551,10 +7655,10 @@
       <w:spacing w:before="240" w:after="240"/>
     </w:pPr>
   </w:style>
-  <w:style w:type="character" w:customStyle="1" w:styleId="Heading3Char">
-    <w:name w:val="Heading 3 Char"/>
-    <w:basedOn w:val="DefaultParagraphFont"/>
-    <w:link w:val="Heading3"/>
+  <w:style w:type="character" w:customStyle="1" w:styleId="Ttulo3Car">
+    <w:name w:val="Título 3 Car"/>
+    <w:basedOn w:val="Fuentedeprrafopredeter"/>
+    <w:link w:val="Ttulo3"/>
     <w:uiPriority w:val="9"/>
     <w:rsid w:val="004B0277"/>
     <w:rPr>
@@ -7565,7 +7669,7 @@
       <w:lang w:val="en-GB"/>
     </w:rPr>
   </w:style>
-  <w:style w:type="paragraph" w:styleId="List">
+  <w:style w:type="paragraph" w:styleId="Lista">
     <w:name w:val="List"/>
     <w:basedOn w:val="Normal"/>
     <w:uiPriority w:val="99"/>
@@ -7577,7 +7681,7 @@
       <w:contextualSpacing/>
     </w:pPr>
   </w:style>
-  <w:style w:type="paragraph" w:styleId="ListNumber">
+  <w:style w:type="paragraph" w:styleId="Listaconnmeros">
     <w:name w:val="List Number"/>
     <w:basedOn w:val="Normal"/>
     <w:uiPriority w:val="99"/>
@@ -7591,9 +7695,9 @@
       <w:contextualSpacing/>
     </w:pPr>
   </w:style>
-  <w:style w:type="character" w:styleId="PlaceholderText">
+  <w:style w:type="character" w:styleId="Textodelmarcadordeposicin">
     <w:name w:val="Placeholder Text"/>
-    <w:basedOn w:val="DefaultParagraphFont"/>
+    <w:basedOn w:val="Fuentedeprrafopredeter"/>
     <w:uiPriority w:val="99"/>
     <w:semiHidden/>
     <w:rsid w:val="004B0277"/>
@@ -7603,7 +7707,7 @@
   </w:style>
   <w:style w:type="paragraph" w:customStyle="1" w:styleId="Requirement-Body">
     <w:name w:val="Requirement - Body"/>
-    <w:basedOn w:val="List"/>
+    <w:basedOn w:val="Lista"/>
     <w:qFormat/>
     <w:rsid w:val="004B0277"/>
     <w:pPr>
@@ -7615,7 +7719,7 @@
   </w:style>
   <w:style w:type="paragraph" w:customStyle="1" w:styleId="Requirement-Header">
     <w:name w:val="Requirement - Header"/>
-    <w:basedOn w:val="List"/>
+    <w:basedOn w:val="Lista"/>
     <w:next w:val="Requirement-Body"/>
     <w:qFormat/>
     <w:rsid w:val="003E3F20"/>
@@ -7626,11 +7730,11 @@
       <w:ind w:left="567" w:hanging="567"/>
     </w:pPr>
   </w:style>
-  <w:style w:type="paragraph" w:styleId="Title">
+  <w:style w:type="paragraph" w:styleId="Ttulo">
     <w:name w:val="Title"/>
     <w:basedOn w:val="Normal"/>
     <w:next w:val="Normal"/>
-    <w:link w:val="TitleChar"/>
+    <w:link w:val="TtuloCar"/>
     <w:uiPriority w:val="10"/>
     <w:qFormat/>
     <w:rsid w:val="004B0277"/>
@@ -7651,10 +7755,10 @@
       <w:szCs w:val="56"/>
     </w:rPr>
   </w:style>
-  <w:style w:type="character" w:customStyle="1" w:styleId="TitleChar">
-    <w:name w:val="Title Char"/>
-    <w:basedOn w:val="DefaultParagraphFont"/>
-    <w:link w:val="Title"/>
+  <w:style w:type="character" w:customStyle="1" w:styleId="TtuloCar">
+    <w:name w:val="Título Car"/>
+    <w:basedOn w:val="Fuentedeprrafopredeter"/>
+    <w:link w:val="Ttulo"/>
     <w:uiPriority w:val="10"/>
     <w:rsid w:val="004B0277"/>
     <w:rPr>
@@ -7666,9 +7770,9 @@
       <w:lang w:val="en-GB"/>
     </w:rPr>
   </w:style>
-  <w:style w:type="character" w:styleId="Mention">
+  <w:style w:type="character" w:styleId="Mencionar">
     <w:name w:val="Mention"/>
-    <w:basedOn w:val="DefaultParagraphFont"/>
+    <w:basedOn w:val="Fuentedeprrafopredeter"/>
     <w:uiPriority w:val="99"/>
     <w:unhideWhenUsed/>
     <w:rsid w:val="004B0277"/>
@@ -7705,7 +7809,7 @@
           </w:pPr>
           <w:r>
             <w:rPr>
-              <w:rStyle w:val="PlaceholderText"/>
+              <w:rStyle w:val="Textodelmarcadordeposicin"/>
             </w:rPr>
             <w:t>Haga clic o pulse aquí para escribir texto.</w:t>
           </w:r>
@@ -7734,36 +7838,7 @@
           </w:pPr>
           <w:r>
             <w:rPr>
-              <w:rStyle w:val="PlaceholderText"/>
-            </w:rPr>
-            <w:t>Haga clic o pulse aquí para escribir texto.</w:t>
-          </w:r>
-        </w:p>
-      </w:docPartBody>
-    </w:docPart>
-    <w:docPart>
-      <w:docPartPr>
-        <w:name w:val="00254F08DB6849A1BD1128D7FEB50778"/>
-        <w:category>
-          <w:name w:val="General"/>
-          <w:gallery w:val="placeholder"/>
-        </w:category>
-        <w:types>
-          <w:type w:val="bbPlcHdr"/>
-        </w:types>
-        <w:behaviors>
-          <w:behavior w:val="content"/>
-        </w:behaviors>
-        <w:guid w:val="{C90BC878-A2DF-47D6-AA5A-49D2EFEEB944}"/>
-      </w:docPartPr>
-      <w:docPartBody>
-        <w:p>
-          <w:pPr>
-            <w:pStyle w:val="00254F08DB6849A1BD1128D7FEB50778"/>
-          </w:pPr>
-          <w:r>
-            <w:rPr>
-              <w:rStyle w:val="PlaceholderText"/>
+              <w:rStyle w:val="Textodelmarcadordeposicin"/>
             </w:rPr>
             <w:t>Haga clic o pulse aquí para escribir texto.</w:t>
           </w:r>
@@ -7792,7 +7867,7 @@
           </w:pPr>
           <w:r>
             <w:rPr>
-              <w:rStyle w:val="PlaceholderText"/>
+              <w:rStyle w:val="Textodelmarcadordeposicin"/>
             </w:rPr>
             <w:t>Haga clic o pulse aquí para escribir texto.</w:t>
           </w:r>
@@ -7821,7 +7896,7 @@
           </w:pPr>
           <w:r>
             <w:rPr>
-              <w:rStyle w:val="PlaceholderText"/>
+              <w:rStyle w:val="Textodelmarcadordeposicin"/>
             </w:rPr>
             <w:t>Haga clic o pulse aquí para escribir texto.</w:t>
           </w:r>
@@ -7850,7 +7925,7 @@
           </w:pPr>
           <w:r>
             <w:rPr>
-              <w:rStyle w:val="PlaceholderText"/>
+              <w:rStyle w:val="Textodelmarcadordeposicin"/>
             </w:rPr>
             <w:t>Haga clic o pulse aquí para escribir texto.</w:t>
           </w:r>
@@ -7879,7 +7954,7 @@
           </w:pPr>
           <w:r>
             <w:rPr>
-              <w:rStyle w:val="PlaceholderText"/>
+              <w:rStyle w:val="Textodelmarcadordeposicin"/>
             </w:rPr>
             <w:t>Haga clic o pulse aquí para escribir texto.</w:t>
           </w:r>
@@ -7908,7 +7983,7 @@
           </w:pPr>
           <w:r>
             <w:rPr>
-              <w:rStyle w:val="PlaceholderText"/>
+              <w:rStyle w:val="Textodelmarcadordeposicin"/>
             </w:rPr>
             <w:t>Haga clic o pulse aquí para escribir texto.</w:t>
           </w:r>
@@ -7937,7 +8012,7 @@
           </w:pPr>
           <w:r>
             <w:rPr>
-              <w:rStyle w:val="PlaceholderText"/>
+              <w:rStyle w:val="Textodelmarcadordeposicin"/>
             </w:rPr>
             <w:t>Haga clic o pulse aquí para escribir texto.</w:t>
           </w:r>
@@ -7966,7 +8041,7 @@
           </w:pPr>
           <w:r>
             <w:rPr>
-              <w:rStyle w:val="PlaceholderText"/>
+              <w:rStyle w:val="Textodelmarcadordeposicin"/>
             </w:rPr>
             <w:t>Haga clic o pulse aquí para escribir texto.</w:t>
           </w:r>
@@ -7995,7 +8070,7 @@
           </w:pPr>
           <w:r>
             <w:rPr>
-              <w:rStyle w:val="PlaceholderText"/>
+              <w:rStyle w:val="Textodelmarcadordeposicin"/>
             </w:rPr>
             <w:t>Haga clic o pulse aquí para escribir texto.</w:t>
           </w:r>
@@ -8024,7 +8099,7 @@
           </w:pPr>
           <w:r>
             <w:rPr>
-              <w:rStyle w:val="PlaceholderText"/>
+              <w:rStyle w:val="Textodelmarcadordeposicin"/>
             </w:rPr>
             <w:t>Haga clic o pulse aquí para escribir texto.</w:t>
           </w:r>
@@ -8053,7 +8128,7 @@
           </w:pPr>
           <w:r>
             <w:rPr>
-              <w:rStyle w:val="PlaceholderText"/>
+              <w:rStyle w:val="Textodelmarcadordeposicin"/>
             </w:rPr>
             <w:t>Haga clic o pulse aquí para escribir texto.</w:t>
           </w:r>
@@ -8082,7 +8157,7 @@
           </w:pPr>
           <w:r>
             <w:rPr>
-              <w:rStyle w:val="PlaceholderText"/>
+              <w:rStyle w:val="Textodelmarcadordeposicin"/>
             </w:rPr>
             <w:t>Haga clic o pulse aquí para escribir texto.</w:t>
           </w:r>
@@ -8111,7 +8186,7 @@
           </w:pPr>
           <w:r>
             <w:rPr>
-              <w:rStyle w:val="PlaceholderText"/>
+              <w:rStyle w:val="Textodelmarcadordeposicin"/>
             </w:rPr>
             <w:t>Haga clic o pulse aquí para escribir texto.</w:t>
           </w:r>
@@ -8140,7 +8215,7 @@
           </w:pPr>
           <w:r>
             <w:rPr>
-              <w:rStyle w:val="PlaceholderText"/>
+              <w:rStyle w:val="Textodelmarcadordeposicin"/>
             </w:rPr>
             <w:t>Haga clic o pulse aquí para escribir texto.</w:t>
           </w:r>
@@ -8169,7 +8244,7 @@
           </w:pPr>
           <w:r>
             <w:rPr>
-              <w:rStyle w:val="PlaceholderText"/>
+              <w:rStyle w:val="Textodelmarcadordeposicin"/>
             </w:rPr>
             <w:t>Haga clic o pulse aquí para escribir texto.</w:t>
           </w:r>
@@ -8198,7 +8273,7 @@
           </w:pPr>
           <w:r>
             <w:rPr>
-              <w:rStyle w:val="PlaceholderText"/>
+              <w:rStyle w:val="Textodelmarcadordeposicin"/>
             </w:rPr>
             <w:t>Haga clic o pulse aquí para escribir texto.</w:t>
           </w:r>
@@ -8227,7 +8302,7 @@
           </w:pPr>
           <w:r>
             <w:rPr>
-              <w:rStyle w:val="PlaceholderText"/>
+              <w:rStyle w:val="Textodelmarcadordeposicin"/>
             </w:rPr>
             <w:t>Haga clic o pulse aquí para escribir texto.</w:t>
           </w:r>
@@ -8256,7 +8331,7 @@
           </w:pPr>
           <w:r>
             <w:rPr>
-              <w:rStyle w:val="PlaceholderText"/>
+              <w:rStyle w:val="Textodelmarcadordeposicin"/>
             </w:rPr>
             <w:t>Haga clic o pulse aquí para escribir texto.</w:t>
           </w:r>
@@ -8285,7 +8360,7 @@
           </w:pPr>
           <w:r>
             <w:rPr>
-              <w:rStyle w:val="PlaceholderText"/>
+              <w:rStyle w:val="Textodelmarcadordeposicin"/>
             </w:rPr>
             <w:t>Haga clic o pulse aquí para escribir texto.</w:t>
           </w:r>
@@ -8314,7 +8389,7 @@
           </w:pPr>
           <w:r>
             <w:rPr>
-              <w:rStyle w:val="PlaceholderText"/>
+              <w:rStyle w:val="Textodelmarcadordeposicin"/>
             </w:rPr>
             <w:t>Haga clic o pulse aquí para escribir texto.</w:t>
           </w:r>
@@ -8343,7 +8418,7 @@
           </w:pPr>
           <w:r>
             <w:rPr>
-              <w:rStyle w:val="PlaceholderText"/>
+              <w:rStyle w:val="Textodelmarcadordeposicin"/>
             </w:rPr>
             <w:t>Haga clic o pulse aquí para escribir texto.</w:t>
           </w:r>
@@ -8372,7 +8447,7 @@
           </w:pPr>
           <w:r>
             <w:rPr>
-              <w:rStyle w:val="PlaceholderText"/>
+              <w:rStyle w:val="Textodelmarcadordeposicin"/>
             </w:rPr>
             <w:t>Haga clic o pulse aquí para escribir texto.</w:t>
           </w:r>
@@ -8401,7 +8476,7 @@
           </w:pPr>
           <w:r>
             <w:rPr>
-              <w:rStyle w:val="PlaceholderText"/>
+              <w:rStyle w:val="Textodelmarcadordeposicin"/>
             </w:rPr>
             <w:t>Haga clic o pulse aquí para escribir texto.</w:t>
           </w:r>
@@ -8430,7 +8505,7 @@
           </w:pPr>
           <w:r>
             <w:rPr>
-              <w:rStyle w:val="PlaceholderText"/>
+              <w:rStyle w:val="Textodelmarcadordeposicin"/>
             </w:rPr>
             <w:t>Haga clic o pulse aquí para escribir texto.</w:t>
           </w:r>
@@ -8459,7 +8534,7 @@
           </w:pPr>
           <w:r>
             <w:rPr>
-              <w:rStyle w:val="PlaceholderText"/>
+              <w:rStyle w:val="Textodelmarcadordeposicin"/>
             </w:rPr>
             <w:t>Haga clic o pulse aquí para escribir texto.</w:t>
           </w:r>
@@ -8488,7 +8563,7 @@
           </w:pPr>
           <w:r>
             <w:rPr>
-              <w:rStyle w:val="PlaceholderText"/>
+              <w:rStyle w:val="Textodelmarcadordeposicin"/>
             </w:rPr>
             <w:t>Haga clic o pulse aquí para escribir texto.</w:t>
           </w:r>
@@ -8517,7 +8592,7 @@
           </w:pPr>
           <w:r>
             <w:rPr>
-              <w:rStyle w:val="PlaceholderText"/>
+              <w:rStyle w:val="Textodelmarcadordeposicin"/>
             </w:rPr>
             <w:t>Haga clic o pulse aquí para escribir texto.</w:t>
           </w:r>
@@ -8546,7 +8621,7 @@
           </w:pPr>
           <w:r>
             <w:rPr>
-              <w:rStyle w:val="PlaceholderText"/>
+              <w:rStyle w:val="Textodelmarcadordeposicin"/>
             </w:rPr>
             <w:t>Haga clic o pulse aquí para escribir texto.</w:t>
           </w:r>
@@ -8575,7 +8650,7 @@
           </w:pPr>
           <w:r>
             <w:rPr>
-              <w:rStyle w:val="PlaceholderText"/>
+              <w:rStyle w:val="Textodelmarcadordeposicin"/>
             </w:rPr>
             <w:t>Haga clic o pulse aquí para escribir texto.</w:t>
           </w:r>
@@ -8604,7 +8679,7 @@
           </w:pPr>
           <w:r>
             <w:rPr>
-              <w:rStyle w:val="PlaceholderText"/>
+              <w:rStyle w:val="Textodelmarcadordeposicin"/>
             </w:rPr>
             <w:t>Haga clic o pulse aquí para escribir texto.</w:t>
           </w:r>
@@ -8633,7 +8708,7 @@
           </w:pPr>
           <w:r>
             <w:rPr>
-              <w:rStyle w:val="PlaceholderText"/>
+              <w:rStyle w:val="Textodelmarcadordeposicin"/>
             </w:rPr>
             <w:t>Haga clic o pulse aquí para escribir texto.</w:t>
           </w:r>
@@ -8662,7 +8737,7 @@
           </w:pPr>
           <w:r>
             <w:rPr>
-              <w:rStyle w:val="PlaceholderText"/>
+              <w:rStyle w:val="Textodelmarcadordeposicin"/>
             </w:rPr>
             <w:t>Haga clic o pulse aquí para escribir texto.</w:t>
           </w:r>
@@ -8691,7 +8766,7 @@
           </w:pPr>
           <w:r>
             <w:rPr>
-              <w:rStyle w:val="PlaceholderText"/>
+              <w:rStyle w:val="Textodelmarcadordeposicin"/>
             </w:rPr>
             <w:t>Haga clic o pulse aquí para escribir texto.</w:t>
           </w:r>
@@ -8720,7 +8795,7 @@
           </w:pPr>
           <w:r>
             <w:rPr>
-              <w:rStyle w:val="PlaceholderText"/>
+              <w:rStyle w:val="Textodelmarcadordeposicin"/>
             </w:rPr>
             <w:t>Haga clic o pulse aquí para escribir texto.</w:t>
           </w:r>
@@ -8749,7 +8824,7 @@
           </w:pPr>
           <w:r>
             <w:rPr>
-              <w:rStyle w:val="PlaceholderText"/>
+              <w:rStyle w:val="Textodelmarcadordeposicin"/>
             </w:rPr>
             <w:t>Haga clic o pulse aquí para escribir texto.</w:t>
           </w:r>
@@ -8778,7 +8853,7 @@
           </w:pPr>
           <w:r>
             <w:rPr>
-              <w:rStyle w:val="PlaceholderText"/>
+              <w:rStyle w:val="Textodelmarcadordeposicin"/>
             </w:rPr>
             <w:t>Haga clic o pulse aquí para escribir texto.</w:t>
           </w:r>
@@ -8807,7 +8882,7 @@
           </w:pPr>
           <w:r>
             <w:rPr>
-              <w:rStyle w:val="PlaceholderText"/>
+              <w:rStyle w:val="Textodelmarcadordeposicin"/>
             </w:rPr>
             <w:t>Haga clic o pulse aquí para escribir texto.</w:t>
           </w:r>
@@ -8836,7 +8911,7 @@
           </w:pPr>
           <w:r>
             <w:rPr>
-              <w:rStyle w:val="PlaceholderText"/>
+              <w:rStyle w:val="Textodelmarcadordeposicin"/>
             </w:rPr>
             <w:t>Haga clic o pulse aquí para escribir texto.</w:t>
           </w:r>
@@ -8865,7 +8940,7 @@
           </w:pPr>
           <w:r>
             <w:rPr>
-              <w:rStyle w:val="PlaceholderText"/>
+              <w:rStyle w:val="Textodelmarcadordeposicin"/>
             </w:rPr>
             <w:t>Haga clic o pulse aquí para escribir texto.</w:t>
           </w:r>
@@ -8911,7 +8986,7 @@
     <w:charset w:val="00"/>
     <w:family w:val="swiss"/>
     <w:pitch w:val="variable"/>
-    <w:sig w:usb0="E4002EFF" w:usb1="C000247B" w:usb2="00000009" w:usb3="00000000" w:csb0="000001FF" w:csb1="00000000"/>
+    <w:sig w:usb0="E4002EFF" w:usb1="C200247B" w:usb2="00000009" w:usb3="00000000" w:csb0="000001FF" w:csb1="00000000"/>
   </w:font>
   <w:font w:name="Arial">
     <w:panose1 w:val="020B0604020202020204"/>
@@ -8925,7 +9000,7 @@
     <w:charset w:val="00"/>
     <w:family w:val="swiss"/>
     <w:pitch w:val="variable"/>
-    <w:sig w:usb0="E4002EFF" w:usb1="C000247B" w:usb2="00000009" w:usb3="00000000" w:csb0="000001FF" w:csb1="00000000"/>
+    <w:sig w:usb0="E4002EFF" w:usb1="C200247B" w:usb2="00000009" w:usb3="00000000" w:csb0="000001FF" w:csb1="00000000"/>
   </w:font>
   <w:font w:name="Yu Gothic Light">
     <w:altName w:val="游ゴシック Light"/>
@@ -8957,6 +9032,7 @@
     <w:sig w:usb0="20000287" w:usb1="00000003" w:usb2="00000000" w:usb3="00000000" w:csb0="0000019F" w:csb1="00000000"/>
   </w:font>
   <w:font w:name="Yu Mincho">
+    <w:altName w:val="游明朝"/>
     <w:charset w:val="80"/>
     <w:family w:val="roman"/>
     <w:pitch w:val="variable"/>
@@ -8974,7 +9050,6 @@
 <file path=word/glossary/settings.xml><?xml version="1.0" encoding="utf-8"?>
 <w:settings xmlns:mc="http://schemas.openxmlformats.org/markup-compatibility/2006" xmlns:o="urn:schemas-microsoft-com:office:office" xmlns:r="http://schemas.openxmlformats.org/officeDocument/2006/relationships" xmlns:m="http://schemas.openxmlformats.org/officeDocument/2006/math" xmlns:v="urn:schemas-microsoft-com:vml" xmlns:w10="urn:schemas-microsoft-com:office:word" xmlns:w="http://schemas.openxmlformats.org/wordprocessingml/2006/main" xmlns:w14="http://schemas.microsoft.com/office/word/2010/wordml" xmlns:w15="http://schemas.microsoft.com/office/word/2012/wordml" xmlns:w16cex="http://schemas.microsoft.com/office/word/2018/wordml/cex" xmlns:w16cid="http://schemas.microsoft.com/office/word/2016/wordml/cid" xmlns:w16="http://schemas.microsoft.com/office/word/2018/wordml" xmlns:w16du="http://schemas.microsoft.com/office/word/2023/wordml/word16du" xmlns:w16sdtdh="http://schemas.microsoft.com/office/word/2020/wordml/sdtdatahash" xmlns:w16sdtfl="http://schemas.microsoft.com/office/word/2024/wordml/sdtformatlock" xmlns:w16se="http://schemas.microsoft.com/office/word/2015/wordml/symex" xmlns:sl="http://schemas.openxmlformats.org/schemaLibrary/2006/main" mc:Ignorable="w14 w15 w16se w16cid w16 w16cex w16sdtdh w16sdtfl w16du">
   <w:view w:val="normal"/>
-  <w:revisionView w:inkAnnotations="0"/>
   <w:defaultTabStop w:val="708"/>
   <w:hyphenationZone w:val="425"/>
   <w:characterSpacingControl w:val="doNotCompress"/>
@@ -8990,6 +9065,7 @@
   <w:rsids>
     <w:rsidRoot w:val="004D7778"/>
     <w:rsid w:val="00061CE8"/>
+    <w:rsid w:val="0009346D"/>
     <w:rsid w:val="000B367C"/>
     <w:rsid w:val="001221F0"/>
     <w:rsid w:val="001476FF"/>
@@ -9010,6 +9086,7 @@
     <w:rsid w:val="00966054"/>
     <w:rsid w:val="009E476D"/>
     <w:rsid w:val="00B04CA5"/>
+    <w:rsid w:val="00B97551"/>
     <w:rsid w:val="00BB071B"/>
     <w:rsid w:val="00BE3D05"/>
     <w:rsid w:val="00BF46E1"/>
@@ -9452,13 +9529,13 @@
     <w:name w:val="Normal"/>
     <w:qFormat/>
   </w:style>
-  <w:style w:type="character" w:default="1" w:styleId="DefaultParagraphFont">
+  <w:style w:type="character" w:default="1" w:styleId="Fuentedeprrafopredeter">
     <w:name w:val="Default Paragraph Font"/>
     <w:uiPriority w:val="1"/>
     <w:semiHidden/>
     <w:unhideWhenUsed/>
   </w:style>
-  <w:style w:type="table" w:default="1" w:styleId="TableNormal">
+  <w:style w:type="table" w:default="1" w:styleId="Tablanormal">
     <w:name w:val="Normal Table"/>
     <w:uiPriority w:val="99"/>
     <w:semiHidden/>
@@ -9473,15 +9550,15 @@
       </w:tblCellMar>
     </w:tblPr>
   </w:style>
-  <w:style w:type="numbering" w:default="1" w:styleId="NoList">
+  <w:style w:type="numbering" w:default="1" w:styleId="Sinlista">
     <w:name w:val="No List"/>
     <w:uiPriority w:val="99"/>
     <w:semiHidden/>
     <w:unhideWhenUsed/>
   </w:style>
-  <w:style w:type="character" w:styleId="PlaceholderText">
+  <w:style w:type="character" w:styleId="Textodelmarcadordeposicin">
     <w:name w:val="Placeholder Text"/>
-    <w:basedOn w:val="DefaultParagraphFont"/>
+    <w:basedOn w:val="Fuentedeprrafopredeter"/>
     <w:uiPriority w:val="99"/>
     <w:semiHidden/>
     <w:rsid w:val="00BE3D05"/>

</xml_diff>

<commit_message>
doc: UML diagram and student 5 doc actualizated
</commit_message>
<xml_diff>
--- a/reports/Student #5/05 - Requirements - Student #5.docx
+++ b/reports/Student #5/05 - Requirements - Student #5.docx
@@ -125,7 +125,6 @@
               </w:rPr>
               <w:tab/>
             </w:r>
-            <w:permStart w:id="379328249" w:edGrp="everyone"/>
             <w:sdt>
               <w:sdtPr>
                 <w:rPr>
@@ -139,6 +138,7 @@
                 <w15:appearance w15:val="hidden"/>
                 <w:text/>
               </w:sdtPr>
+              <w:sdtEndPr/>
               <w:sdtContent>
                 <w:r>
                   <w:rPr>
@@ -160,7 +160,6 @@
                 </w:r>
               </w:sdtContent>
             </w:sdt>
-            <w:permEnd w:id="379328249"/>
           </w:p>
         </w:tc>
       </w:tr>
@@ -203,7 +202,6 @@
               </w:rPr>
               <w:tab/>
             </w:r>
-            <w:permStart w:id="955522721" w:edGrp="everyone"/>
             <w:sdt>
               <w:sdtPr>
                 <w:rPr>
@@ -217,6 +215,7 @@
                 <w15:appearance w15:val="hidden"/>
                 <w:text/>
               </w:sdtPr>
+              <w:sdtEndPr/>
               <w:sdtContent>
                 <w:r>
                   <w:rPr>
@@ -226,7 +225,6 @@
                 </w:r>
               </w:sdtContent>
             </w:sdt>
-            <w:permEnd w:id="955522721"/>
           </w:p>
         </w:tc>
       </w:tr>
@@ -284,7 +282,6 @@
               </w:rPr>
               <w:tab/>
             </w:r>
-            <w:permStart w:id="1490430286" w:edGrp="everyone"/>
             <w:r>
               <w:rPr>
                 <w:rFonts w:asciiTheme="majorHAnsi" w:hAnsiTheme="majorHAnsi" w:cstheme="majorBidi"/>
@@ -298,7 +295,6 @@
               <w:t>****2811S</w:t>
             </w:r>
           </w:p>
-          <w:permEnd w:id="1490430286"/>
           <w:p>
             <w:pPr>
               <w:pStyle w:val="Sinespaciado"/>
@@ -328,7 +324,6 @@
               </w:rPr>
               <w:tab/>
             </w:r>
-            <w:permStart w:id="1588551831" w:edGrp="everyone"/>
             <w:sdt>
               <w:sdtPr>
                 <w:rPr>
@@ -342,6 +337,7 @@
                 <w15:appearance w15:val="hidden"/>
                 <w:text/>
               </w:sdtPr>
+              <w:sdtEndPr/>
               <w:sdtContent>
                 <w:r>
                   <w:rPr>
@@ -363,7 +359,6 @@
                 </w:r>
               </w:sdtContent>
             </w:sdt>
-            <w:permEnd w:id="1588551831"/>
           </w:p>
           <w:p>
             <w:pPr>
@@ -392,11 +387,11 @@
               </w:rPr>
               <w:tab/>
             </w:r>
-            <w:permStart w:id="441854091" w:edGrp="everyone"/>
             <w:sdt>
               <w:sdtPr>
                 <w:rPr>
                   <w:rFonts w:asciiTheme="majorHAnsi" w:hAnsiTheme="majorHAnsi" w:cstheme="majorHAnsi"/>
+                  <w:lang w:val="es-ES"/>
                 </w:rPr>
                 <w:tag w:val="Student2"/>
                 <w:id w:val="2044784553"/>
@@ -406,40 +401,45 @@
                 <w15:appearance w15:val="hidden"/>
                 <w:text/>
               </w:sdtPr>
+              <w:sdtEndPr/>
               <w:sdtContent>
                 <w:r>
                   <w:rPr>
                     <w:rFonts w:asciiTheme="majorHAnsi" w:hAnsiTheme="majorHAnsi" w:cstheme="majorHAnsi"/>
+                    <w:lang w:val="es-ES"/>
                   </w:rPr>
                   <w:t xml:space="preserve"> </w:t>
                 </w:r>
                 <w:r>
                   <w:rPr>
                     <w:rFonts w:asciiTheme="majorHAnsi" w:hAnsiTheme="majorHAnsi" w:cstheme="majorHAnsi"/>
+                    <w:lang w:val="es-ES"/>
                   </w:rPr>
                   <w:t>Chavez Malave</w:t>
                 </w:r>
                 <w:r>
                   <w:rPr>
                     <w:rFonts w:asciiTheme="majorHAnsi" w:hAnsiTheme="majorHAnsi" w:cstheme="majorHAnsi"/>
+                    <w:lang w:val="es-ES"/>
                   </w:rPr>
                   <w:t xml:space="preserve">, </w:t>
                 </w:r>
                 <w:r>
                   <w:rPr>
                     <w:rFonts w:asciiTheme="majorHAnsi" w:hAnsiTheme="majorHAnsi" w:cstheme="majorHAnsi"/>
+                    <w:lang w:val="es-ES"/>
                   </w:rPr>
                   <w:t>Luis Emmanuel</w:t>
                 </w:r>
                 <w:r>
                   <w:rPr>
                     <w:rFonts w:asciiTheme="majorHAnsi" w:hAnsiTheme="majorHAnsi" w:cstheme="majorHAnsi"/>
+                    <w:lang w:val="es-ES"/>
                   </w:rPr>
                   <w:t xml:space="preserve">  </w:t>
                 </w:r>
               </w:sdtContent>
             </w:sdt>
-            <w:permEnd w:id="441854091"/>
           </w:p>
           <w:p>
             <w:pPr>
@@ -468,7 +468,6 @@
               </w:rPr>
               <w:tab/>
             </w:r>
-            <w:permStart w:id="16126159" w:edGrp="everyone"/>
             <w:sdt>
               <w:sdtPr>
                 <w:rPr>
@@ -482,6 +481,7 @@
                 <w15:appearance w15:val="hidden"/>
                 <w:text/>
               </w:sdtPr>
+              <w:sdtEndPr/>
               <w:sdtContent>
                 <w:r>
                   <w:rPr>
@@ -489,28 +489,12 @@
                   </w:rPr>
                   <w:t xml:space="preserve"> </w:t>
                 </w:r>
-                <w:proofErr w:type="spellStart"/>
                 <w:r>
                   <w:rPr>
                     <w:rFonts w:asciiTheme="majorHAnsi" w:hAnsiTheme="majorHAnsi" w:cstheme="majorHAnsi"/>
                   </w:rPr>
-                  <w:t>Desarrollador</w:t>
+                  <w:t>Desarrollador, Tester, Analista</w:t>
                 </w:r>
-                <w:proofErr w:type="spellEnd"/>
-                <w:r>
-                  <w:rPr>
-                    <w:rFonts w:asciiTheme="majorHAnsi" w:hAnsiTheme="majorHAnsi" w:cstheme="majorHAnsi"/>
-                  </w:rPr>
-                  <w:t xml:space="preserve">, Tester, </w:t>
-                </w:r>
-                <w:proofErr w:type="spellStart"/>
-                <w:r>
-                  <w:rPr>
-                    <w:rFonts w:asciiTheme="majorHAnsi" w:hAnsiTheme="majorHAnsi" w:cstheme="majorHAnsi"/>
-                  </w:rPr>
-                  <w:t>Analista</w:t>
-                </w:r>
-                <w:proofErr w:type="spellEnd"/>
                 <w:r>
                   <w:rPr>
                     <w:rFonts w:asciiTheme="majorHAnsi" w:hAnsiTheme="majorHAnsi" w:cstheme="majorHAnsi"/>
@@ -519,7 +503,6 @@
                 </w:r>
               </w:sdtContent>
             </w:sdt>
-            <w:permEnd w:id="16126159"/>
           </w:p>
         </w:tc>
       </w:tr>
@@ -567,7 +550,6 @@
               </w:rPr>
               <w:tab/>
             </w:r>
-            <w:permStart w:id="925041655" w:edGrp="everyone"/>
             <w:sdt>
               <w:sdtPr>
                 <w:rPr>
@@ -581,6 +563,7 @@
                 <w15:appearance w15:val="hidden"/>
                 <w:text/>
               </w:sdtPr>
+              <w:sdtEndPr/>
               <w:sdtContent>
                 <w:r>
                   <w:rPr>
@@ -600,14 +583,12 @@
                   </w:rPr>
                   <w:t xml:space="preserve"> </w:t>
                 </w:r>
-                <w:proofErr w:type="spellStart"/>
                 <w:r>
                   <w:rPr>
                     <w:rFonts w:asciiTheme="majorHAnsi" w:hAnsiTheme="majorHAnsi" w:cstheme="majorHAnsi"/>
                   </w:rPr>
                   <w:t>febrero</w:t>
                 </w:r>
-                <w:proofErr w:type="spellEnd"/>
                 <w:r>
                   <w:rPr>
                     <w:rFonts w:asciiTheme="majorHAnsi" w:hAnsiTheme="majorHAnsi" w:cstheme="majorHAnsi"/>
@@ -640,7 +621,6 @@
                 </w:r>
               </w:sdtContent>
             </w:sdt>
-            <w:permEnd w:id="925041655"/>
           </w:p>
         </w:tc>
       </w:tr>
@@ -657,7 +637,6 @@
         <w:rPr>
           <w:rFonts w:cstheme="majorHAnsi"/>
         </w:rPr>
-        <w:lastRenderedPageBreak/>
         <w:t>MANDATORY</w:t>
       </w:r>
       <w:r>
@@ -845,7 +824,6 @@
         <w:t>” denotes your name/s.</w:t>
       </w:r>
     </w:p>
-    <w:permStart w:id="1733719730" w:edGrp="everyone"/>
     <w:p>
       <w:pPr>
         <w:pStyle w:val="Comment-Grader"/>
@@ -860,6 +838,7 @@
           <w15:appearance w15:val="hidden"/>
           <w:text/>
         </w:sdtPr>
+        <w:sdtEndPr/>
         <w:sdtContent>
           <w:r>
             <w:t xml:space="preserve">   </w:t>
@@ -870,11 +849,7 @@
         </w:sdtContent>
       </w:sdt>
       <w:r>
-        <w:t xml:space="preserve"> </w:t>
-      </w:r>
-      <w:permEnd w:id="1733719730"/>
-      <w:r>
-        <w:t xml:space="preserve">   </w:t>
+        <w:t xml:space="preserve">    </w:t>
       </w:r>
     </w:p>
     <w:p>
@@ -956,7 +931,6 @@
         <w:t xml:space="preserve">.  </w:t>
       </w:r>
     </w:p>
-    <w:permStart w:id="244456920" w:edGrp="everyone"/>
     <w:p>
       <w:pPr>
         <w:pStyle w:val="Comment-Grader"/>
@@ -971,6 +945,7 @@
           <w15:appearance w15:val="hidden"/>
           <w:text/>
         </w:sdtPr>
+        <w:sdtEndPr/>
         <w:sdtContent>
           <w:r>
             <w:t xml:space="preserve">    </w:t>
@@ -980,7 +955,6 @@
           </w:r>
         </w:sdtContent>
       </w:sdt>
-      <w:permEnd w:id="244456920"/>
       <w:r>
         <w:t xml:space="preserve">   </w:t>
       </w:r>
@@ -1060,7 +1034,6 @@
         <w:rPr>
           <w:rFonts w:cstheme="majorHAnsi"/>
         </w:rPr>
-        <w:lastRenderedPageBreak/>
         <w:t>MANDATORY</w:t>
       </w:r>
       <w:r>
@@ -1265,7 +1238,6 @@
         <w:t xml:space="preserve">.  </w:t>
       </w:r>
     </w:p>
-    <w:permStart w:id="1580534963" w:edGrp="everyone"/>
     <w:p>
       <w:pPr>
         <w:pStyle w:val="Comment-Grader"/>
@@ -1280,13 +1252,19 @@
           <w15:appearance w15:val="hidden"/>
           <w:text/>
         </w:sdtPr>
+        <w:sdtEndPr/>
         <w:sdtContent>
           <w:r>
-            <w:t xml:space="preserve">    </w:t>
+            <w:t xml:space="preserve">   </w:t>
+          </w:r>
+          <w:r>
+            <w:t>x</w:t>
+          </w:r>
+          <w:r>
+            <w:t xml:space="preserve"> </w:t>
           </w:r>
         </w:sdtContent>
       </w:sdt>
-      <w:permEnd w:id="1580534963"/>
       <w:r>
         <w:t xml:space="preserve">  </w:t>
       </w:r>
@@ -1426,7 +1404,6 @@
       </w:r>
     </w:p>
     <w:bookmarkEnd w:id="0"/>
-    <w:permStart w:id="1685676958" w:edGrp="everyone"/>
     <w:p>
       <w:pPr>
         <w:pStyle w:val="Comment-Grader"/>
@@ -1441,13 +1418,19 @@
           <w15:appearance w15:val="hidden"/>
           <w:text/>
         </w:sdtPr>
+        <w:sdtEndPr/>
         <w:sdtContent>
           <w:r>
-            <w:t xml:space="preserve">    </w:t>
+            <w:t xml:space="preserve">  </w:t>
+          </w:r>
+          <w:r>
+            <w:t>x</w:t>
+          </w:r>
+          <w:r>
+            <w:t xml:space="preserve">  </w:t>
           </w:r>
         </w:sdtContent>
       </w:sdt>
-      <w:permEnd w:id="1685676958"/>
       <w:r>
         <w:t xml:space="preserve"> </w:t>
       </w:r>
@@ -1568,7 +1551,6 @@
       </w:r>
     </w:p>
     <w:bookmarkStart w:id="1" w:name="_Hlk157677981"/>
-    <w:permStart w:id="339812661" w:edGrp="everyone"/>
     <w:p>
       <w:pPr>
         <w:pStyle w:val="Comment-Grader"/>
@@ -1582,13 +1564,16 @@
           </w:placeholder>
           <w:text/>
         </w:sdtPr>
+        <w:sdtEndPr/>
         <w:sdtContent>
+          <w:r>
+            <w:t>x</w:t>
+          </w:r>
           <w:r>
             <w:t xml:space="preserve">    </w:t>
           </w:r>
         </w:sdtContent>
       </w:sdt>
-      <w:permEnd w:id="339812661"/>
       <w:r>
         <w:t xml:space="preserve">   </w:t>
       </w:r>
@@ -1695,7 +1680,6 @@
         <w:rPr>
           <w:rFonts w:cstheme="majorHAnsi"/>
         </w:rPr>
-        <w:lastRenderedPageBreak/>
         <w:t>Testing requirements</w:t>
       </w:r>
     </w:p>
@@ -1800,7 +1784,6 @@
         <w:t>his or her profile.   </w:t>
       </w:r>
     </w:p>
-    <w:permStart w:id="891315281" w:edGrp="everyone"/>
     <w:p>
       <w:pPr>
         <w:pStyle w:val="Comment-Grader"/>
@@ -1815,13 +1798,16 @@
           <w15:appearance w15:val="hidden"/>
           <w:text/>
         </w:sdtPr>
+        <w:sdtEndPr/>
         <w:sdtContent>
+          <w:r>
+            <w:t>x</w:t>
+          </w:r>
           <w:r>
             <w:t xml:space="preserve">    </w:t>
           </w:r>
         </w:sdtContent>
       </w:sdt>
-      <w:permEnd w:id="891315281"/>
     </w:p>
     <w:p>
       <w:pPr>
@@ -1851,7 +1837,6 @@
         <w:t xml:space="preserve">.  </w:t>
       </w:r>
     </w:p>
-    <w:permStart w:id="338698352" w:edGrp="everyone"/>
     <w:p>
       <w:pPr>
         <w:pStyle w:val="Comment-Grader"/>
@@ -1866,13 +1851,19 @@
           <w15:appearance w15:val="hidden"/>
           <w:text/>
         </w:sdtPr>
+        <w:sdtEndPr/>
         <w:sdtContent>
           <w:r>
-            <w:t xml:space="preserve">    </w:t>
+            <w:t xml:space="preserve"> </w:t>
+          </w:r>
+          <w:r>
+            <w:t>x</w:t>
+          </w:r>
+          <w:r>
+            <w:t xml:space="preserve">   </w:t>
           </w:r>
         </w:sdtContent>
       </w:sdt>
-      <w:permEnd w:id="338698352"/>
       <w:r>
         <w:t xml:space="preserve">   </w:t>
       </w:r>
@@ -1905,7 +1896,6 @@
         <w:rPr>
           <w:rFonts w:cstheme="majorHAnsi"/>
         </w:rPr>
-        <w:lastRenderedPageBreak/>
         <w:t>MANDATORY</w:t>
       </w:r>
       <w:r>
@@ -2110,7 +2100,6 @@
         <w:t>.</w:t>
       </w:r>
     </w:p>
-    <w:permStart w:id="8470091" w:edGrp="everyone"/>
     <w:p>
       <w:pPr>
         <w:pStyle w:val="Comment-Grader"/>
@@ -2125,13 +2114,13 @@
           <w15:appearance w15:val="hidden"/>
           <w:text/>
         </w:sdtPr>
+        <w:sdtEndPr/>
         <w:sdtContent>
           <w:r>
             <w:t xml:space="preserve">    </w:t>
           </w:r>
         </w:sdtContent>
       </w:sdt>
-      <w:permEnd w:id="8470091"/>
       <w:r>
         <w:t xml:space="preserve">    </w:t>
       </w:r>
@@ -2199,7 +2188,6 @@
         <w:t xml:space="preserve"> and publish tasks.  Note that published tasks cannot be updated or deleted.</w:t>
       </w:r>
     </w:p>
-    <w:permStart w:id="66585966" w:edGrp="everyone"/>
     <w:p>
       <w:pPr>
         <w:pStyle w:val="Comment-Grader"/>
@@ -2214,13 +2202,13 @@
           <w15:appearance w15:val="hidden"/>
           <w:text/>
         </w:sdtPr>
+        <w:sdtEndPr/>
         <w:sdtContent>
           <w:r>
             <w:t xml:space="preserve">    </w:t>
           </w:r>
         </w:sdtContent>
       </w:sdt>
-      <w:permEnd w:id="66585966"/>
       <w:r>
         <w:t xml:space="preserve">    </w:t>
       </w:r>
@@ -2310,7 +2298,6 @@
         <w:t xml:space="preserve">.  </w:t>
       </w:r>
     </w:p>
-    <w:permStart w:id="1123494185" w:edGrp="everyone"/>
     <w:p>
       <w:pPr>
         <w:pStyle w:val="Comment-Grader"/>
@@ -2325,13 +2312,13 @@
           <w15:appearance w15:val="hidden"/>
           <w:text/>
         </w:sdtPr>
+        <w:sdtEndPr/>
         <w:sdtContent>
           <w:r>
             <w:t xml:space="preserve">    </w:t>
           </w:r>
         </w:sdtContent>
       </w:sdt>
-      <w:permEnd w:id="1123494185"/>
       <w:r>
         <w:t xml:space="preserve">   </w:t>
       </w:r>
@@ -2351,7 +2338,6 @@
         <w:rPr>
           <w:rFonts w:cstheme="majorHAnsi"/>
         </w:rPr>
-        <w:lastRenderedPageBreak/>
         <w:t>MANDATORY</w:t>
       </w:r>
       <w:r>
@@ -2395,7 +2381,6 @@
         <w:t xml:space="preserve">Create appropriate indices for your entities, if required.  </w:t>
       </w:r>
     </w:p>
-    <w:permStart w:id="1780682074" w:edGrp="everyone"/>
     <w:p>
       <w:pPr>
         <w:pStyle w:val="Comment-Grader"/>
@@ -2413,13 +2398,13 @@
           <w15:appearance w15:val="hidden"/>
           <w:text/>
         </w:sdtPr>
+        <w:sdtEndPr/>
         <w:sdtContent>
           <w:r>
             <w:t xml:space="preserve">    </w:t>
           </w:r>
         </w:sdtContent>
       </w:sdt>
-      <w:permEnd w:id="1780682074"/>
       <w:r>
         <w:t xml:space="preserve">   </w:t>
       </w:r>
@@ -2507,7 +2492,6 @@
         <w:t>.</w:t>
       </w:r>
     </w:p>
-    <w:permStart w:id="973563344" w:edGrp="everyone"/>
     <w:p>
       <w:pPr>
         <w:pStyle w:val="Comment-Grader"/>
@@ -2521,13 +2505,13 @@
           </w:placeholder>
           <w:text/>
         </w:sdtPr>
+        <w:sdtEndPr/>
         <w:sdtContent>
           <w:r>
             <w:t xml:space="preserve">    </w:t>
           </w:r>
         </w:sdtContent>
       </w:sdt>
-      <w:permEnd w:id="973563344"/>
       <w:r>
         <w:t xml:space="preserve">   </w:t>
       </w:r>
@@ -2560,7 +2544,6 @@
         <w:t xml:space="preserve">.  </w:t>
       </w:r>
     </w:p>
-    <w:permStart w:id="182535402" w:edGrp="everyone"/>
     <w:p>
       <w:pPr>
         <w:pStyle w:val="Comment-Grader"/>
@@ -2575,13 +2558,13 @@
           <w15:appearance w15:val="hidden"/>
           <w:text/>
         </w:sdtPr>
+        <w:sdtEndPr/>
         <w:sdtContent>
           <w:r>
             <w:t xml:space="preserve">    </w:t>
           </w:r>
         </w:sdtContent>
       </w:sdt>
-      <w:permEnd w:id="182535402"/>
       <w:r>
         <w:t xml:space="preserve">   </w:t>
       </w:r>
@@ -2594,7 +2577,6 @@
         <w:t>Produce a testing report.</w:t>
       </w:r>
     </w:p>
-    <w:permStart w:id="966666940" w:edGrp="everyone"/>
     <w:p>
       <w:pPr>
         <w:pStyle w:val="Comment-Grader"/>
@@ -2608,13 +2590,13 @@
           </w:placeholder>
           <w:text/>
         </w:sdtPr>
+        <w:sdtEndPr/>
         <w:sdtContent>
           <w:r>
             <w:t xml:space="preserve">    </w:t>
           </w:r>
         </w:sdtContent>
       </w:sdt>
-      <w:permEnd w:id="966666940"/>
       <w:r>
         <w:t xml:space="preserve">  </w:t>
       </w:r>
@@ -2647,7 +2629,6 @@
         <w:rPr>
           <w:rFonts w:cstheme="majorHAnsi"/>
         </w:rPr>
-        <w:lastRenderedPageBreak/>
         <w:t>SUPPLEMENTARY I</w:t>
       </w:r>
       <w:r>
@@ -2868,7 +2849,6 @@
         <w:rPr>
           <w:rFonts w:cstheme="majorHAnsi"/>
         </w:rPr>
-        <w:lastRenderedPageBreak/>
         <w:t>SUPPLEMENTARY I</w:t>
       </w:r>
       <w:r>
@@ -3052,7 +3032,6 @@
         <w:t xml:space="preserve"> in which he or she is involved.</w:t>
       </w:r>
     </w:p>
-    <w:permStart w:id="1886471582" w:edGrp="everyone"/>
     <w:p>
       <w:pPr>
         <w:pStyle w:val="Comment-Grader"/>
@@ -3073,6 +3052,7 @@
           <w15:appearance w15:val="hidden"/>
           <w:text/>
         </w:sdtPr>
+        <w:sdtEndPr/>
         <w:sdtContent>
           <w:r>
             <w:rPr>
@@ -3082,7 +3062,6 @@
           </w:r>
         </w:sdtContent>
       </w:sdt>
-      <w:permEnd w:id="1886471582"/>
       <w:r>
         <w:rPr>
           <w:lang w:val="en-US"/>
@@ -3199,7 +3178,6 @@
         <w:t>Produce a UML domain model regarding the information requirements in your project.</w:t>
       </w:r>
     </w:p>
-    <w:permStart w:id="2128962506" w:edGrp="everyone"/>
     <w:p>
       <w:pPr>
         <w:pStyle w:val="Comment-Grader"/>
@@ -3214,13 +3192,19 @@
           <w15:appearance w15:val="hidden"/>
           <w:text/>
         </w:sdtPr>
+        <w:sdtEndPr/>
         <w:sdtContent>
           <w:r>
-            <w:t xml:space="preserve">    </w:t>
+            <w:t xml:space="preserve">   </w:t>
+          </w:r>
+          <w:r>
+            <w:t>x</w:t>
+          </w:r>
+          <w:r>
+            <w:t xml:space="preserve"> </w:t>
           </w:r>
         </w:sdtContent>
       </w:sdt>
-      <w:permEnd w:id="2128962506"/>
       <w:r>
         <w:t xml:space="preserve">   </w:t>
       </w:r>
@@ -3246,7 +3230,6 @@
         <w:rPr>
           <w:rFonts w:cstheme="majorHAnsi"/>
         </w:rPr>
-        <w:lastRenderedPageBreak/>
         <w:t>SUPPLEMENTARY I</w:t>
       </w:r>
       <w:r>
@@ -3348,7 +3331,6 @@
         <w:t>Sign up to the system and become a technician.</w:t>
       </w:r>
     </w:p>
-    <w:permStart w:id="642407937" w:edGrp="everyone"/>
     <w:p>
       <w:pPr>
         <w:pStyle w:val="Comment-Grader"/>
@@ -3363,13 +3345,13 @@
           <w15:appearance w15:val="hidden"/>
           <w:text/>
         </w:sdtPr>
+        <w:sdtEndPr/>
         <w:sdtContent>
           <w:r>
             <w:t xml:space="preserve">    </w:t>
           </w:r>
         </w:sdtContent>
       </w:sdt>
-      <w:permEnd w:id="642407937"/>
       <w:r>
         <w:t xml:space="preserve">   </w:t>
       </w:r>
@@ -3410,7 +3392,6 @@
         <w:t>Update their profiles.</w:t>
       </w:r>
     </w:p>
-    <w:permStart w:id="1607870852" w:edGrp="everyone"/>
     <w:p>
       <w:pPr>
         <w:pStyle w:val="Comment-Grader"/>
@@ -3425,13 +3406,13 @@
           <w15:appearance w15:val="hidden"/>
           <w:text/>
         </w:sdtPr>
+        <w:sdtEndPr/>
         <w:sdtContent>
           <w:r>
             <w:t xml:space="preserve">    </w:t>
           </w:r>
         </w:sdtContent>
       </w:sdt>
-      <w:permEnd w:id="1607870852"/>
       <w:r>
         <w:t xml:space="preserve">   </w:t>
       </w:r>
@@ -3489,7 +3470,6 @@
         <w:t xml:space="preserve"> </w:t>
       </w:r>
     </w:p>
-    <w:permStart w:id="535524790" w:edGrp="everyone"/>
     <w:p>
       <w:pPr>
         <w:pStyle w:val="Comment-Grader"/>
@@ -3504,13 +3484,13 @@
           <w15:appearance w15:val="hidden"/>
           <w:text/>
         </w:sdtPr>
+        <w:sdtEndPr/>
         <w:sdtContent>
           <w:r>
             <w:t xml:space="preserve">    </w:t>
           </w:r>
         </w:sdtContent>
       </w:sdt>
-      <w:permEnd w:id="535524790"/>
     </w:p>
     <w:p>
       <w:pPr>
@@ -3548,7 +3528,6 @@
         <w:t>Show their dashboards.</w:t>
       </w:r>
     </w:p>
-    <w:permStart w:id="753821500" w:edGrp="everyone"/>
     <w:p>
       <w:pPr>
         <w:pStyle w:val="Comment-Grader"/>
@@ -3563,13 +3542,13 @@
           <w15:appearance w15:val="hidden"/>
           <w:text/>
         </w:sdtPr>
+        <w:sdtEndPr/>
         <w:sdtContent>
           <w:r>
             <w:t xml:space="preserve">    </w:t>
           </w:r>
         </w:sdtContent>
       </w:sdt>
-      <w:permEnd w:id="753821500"/>
       <w:r>
         <w:t xml:space="preserve">    </w:t>
       </w:r>
@@ -3656,7 +3635,6 @@
         <w:rPr>
           <w:rFonts w:cstheme="majorHAnsi"/>
         </w:rPr>
-        <w:lastRenderedPageBreak/>
         <w:t>Managerial requirements</w:t>
       </w:r>
     </w:p>
@@ -3671,7 +3649,6 @@
         <w:t>Provide a link to a video in which you informally test requirement #8 and #9.  Videos should not exceed 10 minutes in length and must be stored at the USE's facilities.</w:t>
       </w:r>
     </w:p>
-    <w:permStart w:id="720394256" w:edGrp="everyone"/>
     <w:p>
       <w:pPr>
         <w:pStyle w:val="Comment-Grader"/>
@@ -3685,13 +3662,13 @@
           </w:placeholder>
           <w:text/>
         </w:sdtPr>
+        <w:sdtEndPr/>
         <w:sdtContent>
           <w:r>
             <w:t xml:space="preserve">    </w:t>
           </w:r>
         </w:sdtContent>
       </w:sdt>
-      <w:permEnd w:id="720394256"/>
       <w:r>
         <w:t xml:space="preserve">   </w:t>
       </w:r>
@@ -3711,7 +3688,6 @@
         <w:rPr>
           <w:rFonts w:cstheme="majorHAnsi"/>
         </w:rPr>
-        <w:lastRenderedPageBreak/>
         <w:t>SUPPLEMENTARY I</w:t>
       </w:r>
       <w:r>
@@ -3842,7 +3818,6 @@
         <w:t xml:space="preserve"> mutations in your code and report on the results.</w:t>
       </w:r>
     </w:p>
-    <w:permStart w:id="556823413" w:edGrp="everyone"/>
     <w:p>
       <w:pPr>
         <w:pStyle w:val="Comment-Grader"/>
@@ -3857,13 +3832,13 @@
           <w15:appearance w15:val="hidden"/>
           <w:text/>
         </w:sdtPr>
+        <w:sdtEndPr/>
         <w:sdtContent>
           <w:r>
             <w:t xml:space="preserve">    </w:t>
           </w:r>
         </w:sdtContent>
       </w:sdt>
-      <w:permEnd w:id="556823413"/>
       <w:r>
         <w:t xml:space="preserve">  </w:t>
       </w:r>
@@ -3890,7 +3865,6 @@
         <w:t>Produce a lint report.</w:t>
       </w:r>
     </w:p>
-    <w:permStart w:id="785340386" w:edGrp="everyone"/>
     <w:p>
       <w:pPr>
         <w:pStyle w:val="Comment-Grader"/>
@@ -3905,13 +3879,13 @@
           <w15:appearance w15:val="hidden"/>
           <w:text/>
         </w:sdtPr>
+        <w:sdtEndPr/>
         <w:sdtContent>
           <w:r>
             <w:t xml:space="preserve">    </w:t>
           </w:r>
         </w:sdtContent>
       </w:sdt>
-      <w:permEnd w:id="785340386"/>
       <w:r>
         <w:t xml:space="preserve">   </w:t>
       </w:r>
@@ -3937,7 +3911,6 @@
         <w:rPr>
           <w:rFonts w:cstheme="majorHAnsi"/>
         </w:rPr>
-        <w:lastRenderedPageBreak/>
         <w:t>SUPPLEMENTARY II</w:t>
       </w:r>
       <w:r>
@@ -4092,7 +4065,6 @@
         <w:t>Produce an analysis report.</w:t>
       </w:r>
     </w:p>
-    <w:permStart w:id="683497211" w:edGrp="everyone"/>
     <w:p>
       <w:pPr>
         <w:pStyle w:val="Comment-Grader"/>
@@ -4107,13 +4079,13 @@
           <w15:appearance w15:val="hidden"/>
           <w:text/>
         </w:sdtPr>
+        <w:sdtEndPr/>
         <w:sdtContent>
           <w:r>
             <w:t xml:space="preserve">    </w:t>
           </w:r>
         </w:sdtContent>
       </w:sdt>
-      <w:permEnd w:id="683497211"/>
       <w:r>
         <w:t xml:space="preserve">    </w:t>
       </w:r>
@@ -4126,7 +4098,6 @@
         <w:t>Produce a planning and progress report.</w:t>
       </w:r>
     </w:p>
-    <w:permStart w:id="1112939993" w:edGrp="everyone"/>
     <w:p>
       <w:pPr>
         <w:pStyle w:val="Comment-Grader"/>
@@ -4141,13 +4112,13 @@
           <w15:appearance w15:val="hidden"/>
           <w:text/>
         </w:sdtPr>
+        <w:sdtEndPr/>
         <w:sdtContent>
           <w:r>
             <w:t xml:space="preserve">    </w:t>
           </w:r>
         </w:sdtContent>
       </w:sdt>
-      <w:permEnd w:id="1112939993"/>
       <w:r>
         <w:t xml:space="preserve">    </w:t>
       </w:r>
@@ -4220,7 +4191,6 @@
         <w:rPr>
           <w:rFonts w:cstheme="majorHAnsi"/>
         </w:rPr>
-        <w:lastRenderedPageBreak/>
         <w:t>SUPPLEMENTARY II</w:t>
       </w:r>
       <w:r>
@@ -4291,7 +4261,6 @@
         <w:t>. A web service must be used to populate this entity with information about courses.  Thus, the exact data to store depends on the chosen service, and it is the students' responsibility to define them accordingly.  It is also the students’ responsibility to find the appropriate service; no implicit or explicit liabilities shall be covered by the University of Seville or their individual affiliates if the students hire pay-per-use services! The students are strongly advised to ensure that the service they choose is free of charge.</w:t>
       </w:r>
     </w:p>
-    <w:permStart w:id="461903029" w:edGrp="everyone"/>
     <w:p>
       <w:pPr>
         <w:pStyle w:val="Comment-Grader"/>
@@ -4312,6 +4281,7 @@
           <w15:appearance w15:val="hidden"/>
           <w:text/>
         </w:sdtPr>
+        <w:sdtEndPr/>
         <w:sdtContent>
           <w:r>
             <w:rPr>
@@ -4321,7 +4291,6 @@
           </w:r>
         </w:sdtContent>
       </w:sdt>
-      <w:permEnd w:id="461903029"/>
       <w:r>
         <w:rPr>
           <w:lang w:val="en-US"/>
@@ -4438,7 +4407,6 @@
         <w:t>Produce an analysis report.</w:t>
       </w:r>
     </w:p>
-    <w:permStart w:id="361329648" w:edGrp="everyone"/>
     <w:p>
       <w:pPr>
         <w:pStyle w:val="Comment-Grader"/>
@@ -4453,13 +4421,13 @@
           <w15:appearance w15:val="hidden"/>
           <w:text/>
         </w:sdtPr>
+        <w:sdtEndPr/>
         <w:sdtContent>
           <w:r>
             <w:t xml:space="preserve">    </w:t>
           </w:r>
         </w:sdtContent>
       </w:sdt>
-      <w:permEnd w:id="361329648"/>
       <w:r>
         <w:t xml:space="preserve">   </w:t>
       </w:r>
@@ -4472,7 +4440,6 @@
         <w:t>Produce a planning and progress report.</w:t>
       </w:r>
     </w:p>
-    <w:permStart w:id="1945395699" w:edGrp="everyone"/>
     <w:p>
       <w:pPr>
         <w:pStyle w:val="Comment-Grader"/>
@@ -4490,6 +4457,7 @@
           <w15:appearance w15:val="hidden"/>
           <w:text/>
         </w:sdtPr>
+        <w:sdtEndPr/>
         <w:sdtContent>
           <w:r>
             <w:rPr>
@@ -4499,7 +4467,6 @@
           </w:r>
         </w:sdtContent>
       </w:sdt>
-      <w:permEnd w:id="1945395699"/>
       <w:r>
         <w:rPr>
           <w:lang w:val="en-US"/>
@@ -4528,7 +4495,6 @@
         <w:rPr>
           <w:rFonts w:cstheme="majorHAnsi"/>
         </w:rPr>
-        <w:lastRenderedPageBreak/>
         <w:t>SUPPLEMENTARY II</w:t>
       </w:r>
       <w:r>
@@ -4636,7 +4602,6 @@
         <w:t>.</w:t>
       </w:r>
     </w:p>
-    <w:permStart w:id="1539192550" w:edGrp="everyone"/>
     <w:p>
       <w:pPr>
         <w:pStyle w:val="Comment-Grader"/>
@@ -4650,13 +4615,13 @@
           </w:placeholder>
           <w:text/>
         </w:sdtPr>
+        <w:sdtEndPr/>
         <w:sdtContent>
           <w:r>
             <w:t xml:space="preserve">    </w:t>
           </w:r>
         </w:sdtContent>
       </w:sdt>
-      <w:permEnd w:id="1539192550"/>
       <w:r>
         <w:t xml:space="preserve">   </w:t>
       </w:r>
@@ -4706,7 +4671,6 @@
         <w:t xml:space="preserve"> data.</w:t>
       </w:r>
     </w:p>
-    <w:permStart w:id="679035508" w:edGrp="everyone"/>
     <w:p>
       <w:pPr>
         <w:pStyle w:val="Comment-Grader"/>
@@ -4720,13 +4684,13 @@
           </w:placeholder>
           <w:text/>
         </w:sdtPr>
+        <w:sdtEndPr/>
         <w:sdtContent>
           <w:r>
             <w:t xml:space="preserve">    </w:t>
           </w:r>
         </w:sdtContent>
       </w:sdt>
-      <w:permEnd w:id="679035508"/>
       <w:r>
         <w:t xml:space="preserve">   </w:t>
       </w:r>
@@ -4810,7 +4774,6 @@
         <w:t>Produce an analysis report.</w:t>
       </w:r>
     </w:p>
-    <w:permStart w:id="1958957681" w:edGrp="everyone"/>
     <w:p>
       <w:pPr>
         <w:pStyle w:val="Comment-Grader"/>
@@ -4825,13 +4788,13 @@
           <w15:appearance w15:val="hidden"/>
           <w:text/>
         </w:sdtPr>
+        <w:sdtEndPr/>
         <w:sdtContent>
           <w:r>
             <w:t xml:space="preserve">    </w:t>
           </w:r>
         </w:sdtContent>
       </w:sdt>
-      <w:permEnd w:id="1958957681"/>
       <w:r>
         <w:t xml:space="preserve">    </w:t>
       </w:r>
@@ -4844,7 +4807,6 @@
         <w:t>Produce a planning and progress report.</w:t>
       </w:r>
     </w:p>
-    <w:permStart w:id="1571365108" w:edGrp="everyone"/>
     <w:p>
       <w:pPr>
         <w:pStyle w:val="Comment-Grader"/>
@@ -4864,6 +4826,7 @@
           </w:placeholder>
           <w:text/>
         </w:sdtPr>
+        <w:sdtEndPr/>
         <w:sdtContent>
           <w:r>
             <w:rPr>
@@ -4873,7 +4836,6 @@
           </w:r>
         </w:sdtContent>
       </w:sdt>
-      <w:permEnd w:id="1571365108"/>
       <w:r>
         <w:rPr>
           <w:lang w:val="en-US"/>
@@ -4909,7 +4871,6 @@
         <w:rPr>
           <w:rFonts w:cstheme="majorHAnsi"/>
         </w:rPr>
-        <w:lastRenderedPageBreak/>
         <w:t>SUPPLEMENTARY II</w:t>
       </w:r>
       <w:r>
@@ -5049,7 +5010,6 @@
         <w:t xml:space="preserve"> is properly mocked.</w:t>
       </w:r>
     </w:p>
-    <w:permStart w:id="2023780766" w:edGrp="everyone"/>
     <w:p>
       <w:pPr>
         <w:pStyle w:val="Comment-Grader"/>
@@ -5064,13 +5024,13 @@
           <w15:appearance w15:val="hidden"/>
           <w:text/>
         </w:sdtPr>
+        <w:sdtEndPr/>
         <w:sdtContent>
           <w:r>
             <w:t xml:space="preserve">    </w:t>
           </w:r>
         </w:sdtContent>
       </w:sdt>
-      <w:permEnd w:id="2023780766"/>
       <w:r>
         <w:t xml:space="preserve">  </w:t>
       </w:r>
@@ -5097,7 +5057,6 @@
         <w:t>Produce an analysis report.</w:t>
       </w:r>
     </w:p>
-    <w:permStart w:id="925264847" w:edGrp="everyone"/>
     <w:p>
       <w:pPr>
         <w:pStyle w:val="Comment-Grader"/>
@@ -5111,13 +5070,13 @@
           </w:placeholder>
           <w:text/>
         </w:sdtPr>
+        <w:sdtEndPr/>
         <w:sdtContent>
           <w:r>
             <w:t xml:space="preserve">    </w:t>
           </w:r>
         </w:sdtContent>
       </w:sdt>
-      <w:permEnd w:id="925264847"/>
       <w:r>
         <w:t xml:space="preserve">   </w:t>
       </w:r>
@@ -5130,7 +5089,6 @@
         <w:t>Produce a planning and progress report.</w:t>
       </w:r>
     </w:p>
-    <w:permStart w:id="1852798819" w:edGrp="everyone"/>
     <w:p>
       <w:pPr>
         <w:pStyle w:val="Comment-Grader"/>
@@ -5144,13 +5102,13 @@
           </w:placeholder>
           <w:text/>
         </w:sdtPr>
+        <w:sdtEndPr/>
         <w:sdtContent>
           <w:r>
             <w:t xml:space="preserve">    </w:t>
           </w:r>
         </w:sdtContent>
       </w:sdt>
-      <w:permEnd w:id="1852798819"/>
       <w:r>
         <w:t xml:space="preserve">   </w:t>
       </w:r>
@@ -9082,6 +9040,7 @@
     <w:rsid w:val="00836298"/>
     <w:rsid w:val="00891CFB"/>
     <w:rsid w:val="008D6165"/>
+    <w:rsid w:val="00915930"/>
     <w:rsid w:val="00953D97"/>
     <w:rsid w:val="00966054"/>
     <w:rsid w:val="009E476D"/>
@@ -9096,6 +9055,7 @@
     <w:rsid w:val="00CB72EA"/>
     <w:rsid w:val="00DD75B9"/>
     <w:rsid w:val="00E25325"/>
+    <w:rsid w:val="00E52B88"/>
     <w:rsid w:val="00E5696F"/>
     <w:rsid w:val="00E955A7"/>
     <w:rsid w:val="00ED10C6"/>

</xml_diff>